<commit_message>
Technical Manual for student swipe
</commit_message>
<xml_diff>
--- a/Manual/StudentLoginTechnicalManul.docx
+++ b/Manual/StudentLoginTechnicalManul.docx
@@ -325,7 +325,7 @@
           <w:docPartGallery w:val="Table of Contents"/>
           <w:docPartUnique w:val="true"/>
         </w:docPartObj>
-        <w:id w:val="1819948443"/>
+        <w:id w:val="1694461282"/>
       </w:sdtPr>
       <w:sdtContent>
         <w:p>
@@ -350,7 +350,7 @@
               <w:tab w:val="right" w:pos="9350" w:leader="dot"/>
             </w:tabs>
             <w:rPr>
-              <w:rFonts w:ascii="Calibri" w:hAnsi="Calibri" w:eastAsia="新細明體" w:asciiTheme="minorHAnsi" w:eastAsiaTheme="minorEastAsia" w:hAnsiTheme="minorHAnsi"/>
+              <w:rFonts w:ascii="Calibri" w:hAnsi="Calibri" w:eastAsia="" w:asciiTheme="minorHAnsi" w:eastAsiaTheme="minorEastAsia" w:hAnsiTheme="minorHAnsi"/>
               <w:sz w:val="22"/>
             </w:rPr>
           </w:pPr>
@@ -367,13 +367,6 @@
             <w:r>
               <w:rPr>
                 <w:webHidden/>
-                <w:rStyle w:val="IndexLink"/>
-              </w:rPr>
-              <w:t>Introduction</w:t>
-            </w:r>
-            <w:r>
-              <w:rPr>
-                <w:webHidden/>
               </w:rPr>
               <w:fldChar w:fldCharType="begin"/>
             </w:r>
@@ -391,9 +384,11 @@
             </w:r>
             <w:r>
               <w:rPr>
+                <w:webHidden/>
                 <w:rStyle w:val="IndexLink"/>
                 <w:vanish w:val="false"/>
               </w:rPr>
+              <w:t>Introduction</w:t>
               <w:tab/>
               <w:t>3</w:t>
             </w:r>
@@ -412,7 +407,7 @@
               <w:tab w:val="right" w:pos="9350" w:leader="dot"/>
             </w:tabs>
             <w:rPr>
-              <w:rFonts w:ascii="Calibri" w:hAnsi="Calibri" w:eastAsia="新細明體" w:asciiTheme="minorHAnsi" w:eastAsiaTheme="minorEastAsia" w:hAnsiTheme="minorHAnsi"/>
+              <w:rFonts w:ascii="Calibri" w:hAnsi="Calibri" w:eastAsia="" w:asciiTheme="minorHAnsi" w:eastAsiaTheme="minorEastAsia" w:hAnsiTheme="minorHAnsi"/>
               <w:sz w:val="22"/>
             </w:rPr>
           </w:pPr>
@@ -420,13 +415,6 @@
             <w:r>
               <w:rPr>
                 <w:webHidden/>
-                <w:rStyle w:val="IndexLink"/>
-              </w:rPr>
-              <w:t>Purpose</w:t>
-            </w:r>
-            <w:r>
-              <w:rPr>
-                <w:webHidden/>
               </w:rPr>
               <w:fldChar w:fldCharType="begin"/>
             </w:r>
@@ -444,9 +432,11 @@
             </w:r>
             <w:r>
               <w:rPr>
+                <w:webHidden/>
                 <w:rStyle w:val="IndexLink"/>
                 <w:vanish w:val="false"/>
               </w:rPr>
+              <w:t>Purpose</w:t>
               <w:tab/>
               <w:t>3</w:t>
             </w:r>
@@ -465,7 +455,7 @@
               <w:tab w:val="right" w:pos="9350" w:leader="dot"/>
             </w:tabs>
             <w:rPr>
-              <w:rFonts w:ascii="Calibri" w:hAnsi="Calibri" w:eastAsia="新細明體" w:asciiTheme="minorHAnsi" w:eastAsiaTheme="minorEastAsia" w:hAnsiTheme="minorHAnsi"/>
+              <w:rFonts w:ascii="Calibri" w:hAnsi="Calibri" w:eastAsia="" w:asciiTheme="minorHAnsi" w:eastAsiaTheme="minorEastAsia" w:hAnsiTheme="minorHAnsi"/>
               <w:sz w:val="22"/>
             </w:rPr>
           </w:pPr>
@@ -473,13 +463,6 @@
             <w:r>
               <w:rPr>
                 <w:webHidden/>
-                <w:rStyle w:val="IndexLink"/>
-              </w:rPr>
-              <w:t>Description</w:t>
-            </w:r>
-            <w:r>
-              <w:rPr>
-                <w:webHidden/>
               </w:rPr>
               <w:fldChar w:fldCharType="begin"/>
             </w:r>
@@ -497,9 +480,11 @@
             </w:r>
             <w:r>
               <w:rPr>
+                <w:webHidden/>
                 <w:rStyle w:val="IndexLink"/>
                 <w:vanish w:val="false"/>
               </w:rPr>
+              <w:t>Description</w:t>
               <w:tab/>
               <w:t>3</w:t>
             </w:r>
@@ -518,7 +503,7 @@
               <w:tab w:val="right" w:pos="9350" w:leader="dot"/>
             </w:tabs>
             <w:rPr>
-              <w:rFonts w:ascii="Calibri" w:hAnsi="Calibri" w:eastAsia="新細明體" w:asciiTheme="minorHAnsi" w:eastAsiaTheme="minorEastAsia" w:hAnsiTheme="minorHAnsi"/>
+              <w:rFonts w:ascii="Calibri" w:hAnsi="Calibri" w:eastAsia="" w:asciiTheme="minorHAnsi" w:eastAsiaTheme="minorEastAsia" w:hAnsiTheme="minorHAnsi"/>
               <w:sz w:val="22"/>
             </w:rPr>
           </w:pPr>
@@ -526,13 +511,6 @@
             <w:r>
               <w:rPr>
                 <w:webHidden/>
-                <w:rStyle w:val="IndexLink"/>
-              </w:rPr>
-              <w:t>File Information</w:t>
-            </w:r>
-            <w:r>
-              <w:rPr>
-                <w:webHidden/>
               </w:rPr>
               <w:fldChar w:fldCharType="begin"/>
             </w:r>
@@ -550,9 +528,11 @@
             </w:r>
             <w:r>
               <w:rPr>
+                <w:webHidden/>
                 <w:rStyle w:val="IndexLink"/>
                 <w:vanish w:val="false"/>
               </w:rPr>
+              <w:t>File Information</w:t>
               <w:tab/>
               <w:t>4</w:t>
             </w:r>
@@ -571,7 +551,7 @@
               <w:tab w:val="right" w:pos="9350" w:leader="dot"/>
             </w:tabs>
             <w:rPr>
-              <w:rFonts w:ascii="Calibri" w:hAnsi="Calibri" w:eastAsia="新細明體" w:asciiTheme="minorHAnsi" w:eastAsiaTheme="minorEastAsia" w:hAnsiTheme="minorHAnsi"/>
+              <w:rFonts w:ascii="Calibri" w:hAnsi="Calibri" w:eastAsia="" w:asciiTheme="minorHAnsi" w:eastAsiaTheme="minorEastAsia" w:hAnsiTheme="minorHAnsi"/>
               <w:sz w:val="22"/>
             </w:rPr>
           </w:pPr>
@@ -579,13 +559,6 @@
             <w:r>
               <w:rPr>
                 <w:webHidden/>
-                <w:rStyle w:val="IndexLink"/>
-              </w:rPr>
-              <w:t>Welcome Screen</w:t>
-            </w:r>
-            <w:r>
-              <w:rPr>
-                <w:webHidden/>
               </w:rPr>
               <w:fldChar w:fldCharType="begin"/>
             </w:r>
@@ -603,9 +576,11 @@
             </w:r>
             <w:r>
               <w:rPr>
+                <w:webHidden/>
                 <w:rStyle w:val="IndexLink"/>
                 <w:vanish w:val="false"/>
               </w:rPr>
+              <w:t>Welcome Screen</w:t>
               <w:tab/>
               <w:t>4</w:t>
             </w:r>
@@ -624,7 +599,7 @@
               <w:tab w:val="right" w:pos="9350" w:leader="dot"/>
             </w:tabs>
             <w:rPr>
-              <w:rFonts w:ascii="Calibri" w:hAnsi="Calibri" w:eastAsia="新細明體" w:asciiTheme="minorHAnsi" w:eastAsiaTheme="minorEastAsia" w:hAnsiTheme="minorHAnsi"/>
+              <w:rFonts w:ascii="Calibri" w:hAnsi="Calibri" w:eastAsia="" w:asciiTheme="minorHAnsi" w:eastAsiaTheme="minorEastAsia" w:hAnsiTheme="minorHAnsi"/>
               <w:sz w:val="22"/>
             </w:rPr>
           </w:pPr>
@@ -632,13 +607,6 @@
             <w:r>
               <w:rPr>
                 <w:webHidden/>
-                <w:rStyle w:val="IndexLink"/>
-              </w:rPr>
-              <w:t>Description</w:t>
-            </w:r>
-            <w:r>
-              <w:rPr>
-                <w:webHidden/>
               </w:rPr>
               <w:fldChar w:fldCharType="begin"/>
             </w:r>
@@ -656,9 +624,11 @@
             </w:r>
             <w:r>
               <w:rPr>
+                <w:webHidden/>
                 <w:rStyle w:val="IndexLink"/>
                 <w:vanish w:val="false"/>
               </w:rPr>
+              <w:t>Description</w:t>
               <w:tab/>
               <w:t>4</w:t>
             </w:r>
@@ -676,52 +646,80 @@
             <w:tabs>
               <w:tab w:val="right" w:pos="9350" w:leader="dot"/>
             </w:tabs>
-            <w:rPr>
-              <w:rFonts w:ascii="Calibri" w:hAnsi="Calibri" w:eastAsia="新細明體" w:asciiTheme="minorHAnsi" w:eastAsiaTheme="minorEastAsia" w:hAnsiTheme="minorHAnsi"/>
-              <w:sz w:val="22"/>
-            </w:rPr>
+            <w:rPr/>
           </w:pPr>
           <w:hyperlink w:anchor="_Toc449476832">
             <w:r>
               <w:rPr>
                 <w:webHidden/>
                 <w:rStyle w:val="IndexLink"/>
+                <w:vanish w:val="false"/>
               </w:rPr>
               <w:t>Files</w:t>
-            </w:r>
-            <w:r>
-              <w:rPr>
-                <w:webHidden/>
-              </w:rPr>
-              <w:fldChar w:fldCharType="begin"/>
-            </w:r>
-            <w:r>
-              <w:rPr>
-                <w:webHidden/>
-              </w:rPr>
-              <w:instrText>PAGEREF _Toc449476832 \h</w:instrText>
-            </w:r>
-            <w:r>
-              <w:rPr>
-                <w:webHidden/>
-              </w:rPr>
-              <w:fldChar w:fldCharType="separate"/>
-            </w:r>
-            <w:r>
-              <w:rPr>
+              <w:tab/>
+            </w:r>
+          </w:hyperlink>
+          <w:r>
+            <w:rPr>
+              <w:rStyle w:val="IndexLink"/>
+              <w:vanish w:val="false"/>
+            </w:rPr>
+            <w:t>5</w:t>
+          </w:r>
+        </w:p>
+        <w:p>
+          <w:pPr>
+            <w:pStyle w:val="Contents3"/>
+            <w:tabs>
+              <w:tab w:val="right" w:pos="9350" w:leader="dot"/>
+            </w:tabs>
+            <w:rPr/>
+          </w:pPr>
+          <w:hyperlink w:anchor="_Toc449476833">
+            <w:r>
+              <w:rPr>
+                <w:webHidden/>
                 <w:rStyle w:val="IndexLink"/>
                 <w:vanish w:val="false"/>
               </w:rPr>
+              <w:t>Functions</w:t>
               <w:tab/>
-              <w:t>4</w:t>
-            </w:r>
-            <w:r>
-              <w:rPr>
-                <w:webHidden/>
-              </w:rPr>
-              <w:fldChar w:fldCharType="end"/>
             </w:r>
           </w:hyperlink>
+          <w:r>
+            <w:rPr>
+              <w:rStyle w:val="IndexLink"/>
+              <w:vanish w:val="false"/>
+            </w:rPr>
+            <w:t>5</w:t>
+          </w:r>
+        </w:p>
+        <w:p>
+          <w:pPr>
+            <w:pStyle w:val="Contents3"/>
+            <w:tabs>
+              <w:tab w:val="right" w:pos="9350" w:leader="dot"/>
+            </w:tabs>
+            <w:rPr/>
+          </w:pPr>
+          <w:hyperlink w:anchor="_Toc449476834">
+            <w:r>
+              <w:rPr>
+                <w:webHidden/>
+                <w:rStyle w:val="IndexLink"/>
+                <w:vanish w:val="false"/>
+              </w:rPr>
+              <w:t>UI Elements</w:t>
+              <w:tab/>
+            </w:r>
+          </w:hyperlink>
+          <w:r>
+            <w:rPr>
+              <w:rStyle w:val="IndexLink"/>
+              <w:vanish w:val="false"/>
+            </w:rPr>
+            <w:t>6</w:t>
+          </w:r>
         </w:p>
         <w:p>
           <w:pPr>
@@ -730,113 +728,7 @@
               <w:tab w:val="right" w:pos="9350" w:leader="dot"/>
             </w:tabs>
             <w:rPr>
-              <w:rFonts w:ascii="Calibri" w:hAnsi="Calibri" w:eastAsia="新細明體" w:asciiTheme="minorHAnsi" w:eastAsiaTheme="minorEastAsia" w:hAnsiTheme="minorHAnsi"/>
-              <w:sz w:val="22"/>
-            </w:rPr>
-          </w:pPr>
-          <w:hyperlink w:anchor="_Toc449476833">
-            <w:r>
-              <w:rPr>
-                <w:webHidden/>
-                <w:rStyle w:val="IndexLink"/>
-              </w:rPr>
-              <w:t>Functions</w:t>
-            </w:r>
-            <w:r>
-              <w:rPr>
-                <w:webHidden/>
-              </w:rPr>
-              <w:fldChar w:fldCharType="begin"/>
-            </w:r>
-            <w:r>
-              <w:rPr>
-                <w:webHidden/>
-              </w:rPr>
-              <w:instrText>PAGEREF _Toc449476833 \h</w:instrText>
-            </w:r>
-            <w:r>
-              <w:rPr>
-                <w:webHidden/>
-              </w:rPr>
-              <w:fldChar w:fldCharType="separate"/>
-            </w:r>
-            <w:r>
-              <w:rPr>
-                <w:rStyle w:val="IndexLink"/>
-                <w:vanish w:val="false"/>
-              </w:rPr>
-              <w:tab/>
-              <w:t>4</w:t>
-            </w:r>
-            <w:r>
-              <w:rPr>
-                <w:webHidden/>
-              </w:rPr>
-              <w:fldChar w:fldCharType="end"/>
-            </w:r>
-          </w:hyperlink>
-        </w:p>
-        <w:p>
-          <w:pPr>
-            <w:pStyle w:val="Contents3"/>
-            <w:tabs>
-              <w:tab w:val="right" w:pos="9350" w:leader="dot"/>
-            </w:tabs>
-            <w:rPr>
-              <w:rFonts w:ascii="Calibri" w:hAnsi="Calibri" w:eastAsia="新細明體" w:asciiTheme="minorHAnsi" w:eastAsiaTheme="minorEastAsia" w:hAnsiTheme="minorHAnsi"/>
-              <w:sz w:val="22"/>
-            </w:rPr>
-          </w:pPr>
-          <w:hyperlink w:anchor="_Toc449476834">
-            <w:r>
-              <w:rPr>
-                <w:webHidden/>
-                <w:rStyle w:val="IndexLink"/>
-              </w:rPr>
-              <w:t>UI Elements</w:t>
-            </w:r>
-            <w:r>
-              <w:rPr>
-                <w:webHidden/>
-              </w:rPr>
-              <w:fldChar w:fldCharType="begin"/>
-            </w:r>
-            <w:r>
-              <w:rPr>
-                <w:webHidden/>
-              </w:rPr>
-              <w:instrText>PAGEREF _Toc449476834 \h</w:instrText>
-            </w:r>
-            <w:r>
-              <w:rPr>
-                <w:webHidden/>
-              </w:rPr>
-              <w:fldChar w:fldCharType="separate"/>
-            </w:r>
-            <w:r>
-              <w:rPr>
-                <w:rStyle w:val="IndexLink"/>
-                <w:vanish w:val="false"/>
-              </w:rPr>
-              <w:tab/>
-              <w:t>5</w:t>
-            </w:r>
-            <w:r>
-              <w:rPr>
-                <w:webHidden/>
-              </w:rPr>
-              <w:fldChar w:fldCharType="end"/>
-            </w:r>
-          </w:hyperlink>
-        </w:p>
-        <w:p>
-          <w:pPr>
-            <w:pStyle w:val="Contents3"/>
-            <w:tabs>
-              <w:tab w:val="right" w:pos="9350" w:leader="dot"/>
-            </w:tabs>
-            <w:rPr>
-              <w:rFonts w:ascii="Calibri" w:hAnsi="Calibri" w:eastAsia="新細明體" w:asciiTheme="minorHAnsi" w:eastAsiaTheme="minorEastAsia" w:hAnsiTheme="minorHAnsi"/>
+              <w:rFonts w:ascii="Calibri" w:hAnsi="Calibri" w:eastAsia="" w:asciiTheme="minorHAnsi" w:eastAsiaTheme="minorEastAsia" w:hAnsiTheme="minorHAnsi"/>
               <w:sz w:val="22"/>
             </w:rPr>
           </w:pPr>
@@ -844,13 +736,6 @@
             <w:r>
               <w:rPr>
                 <w:webHidden/>
-                <w:rStyle w:val="IndexLink"/>
-              </w:rPr>
-              <w:t>Possible Errors</w:t>
-            </w:r>
-            <w:r>
-              <w:rPr>
-                <w:webHidden/>
               </w:rPr>
               <w:fldChar w:fldCharType="begin"/>
             </w:r>
@@ -868,9 +753,11 @@
             </w:r>
             <w:r>
               <w:rPr>
+                <w:webHidden/>
                 <w:rStyle w:val="IndexLink"/>
                 <w:vanish w:val="false"/>
               </w:rPr>
+              <w:t>Possible Errors</w:t>
               <w:tab/>
               <w:t>5</w:t>
             </w:r>
@@ -889,7 +776,7 @@
               <w:tab w:val="right" w:pos="9350" w:leader="dot"/>
             </w:tabs>
             <w:rPr>
-              <w:rFonts w:ascii="Calibri" w:hAnsi="Calibri" w:eastAsia="新細明體" w:asciiTheme="minorHAnsi" w:eastAsiaTheme="minorEastAsia" w:hAnsiTheme="minorHAnsi"/>
+              <w:rFonts w:ascii="Calibri" w:hAnsi="Calibri" w:eastAsia="" w:asciiTheme="minorHAnsi" w:eastAsiaTheme="minorEastAsia" w:hAnsiTheme="minorHAnsi"/>
               <w:sz w:val="22"/>
             </w:rPr>
           </w:pPr>
@@ -897,13 +784,6 @@
             <w:r>
               <w:rPr>
                 <w:webHidden/>
-                <w:rStyle w:val="IndexLink"/>
-              </w:rPr>
-              <w:t>Index</w:t>
-            </w:r>
-            <w:r>
-              <w:rPr>
-                <w:webHidden/>
               </w:rPr>
               <w:fldChar w:fldCharType="begin"/>
             </w:r>
@@ -921,9 +801,11 @@
             </w:r>
             <w:r>
               <w:rPr>
+                <w:webHidden/>
                 <w:rStyle w:val="IndexLink"/>
                 <w:vanish w:val="false"/>
               </w:rPr>
+              <w:t>Index</w:t>
               <w:tab/>
               <w:t>6</w:t>
             </w:r>
@@ -1020,23 +902,7 @@
           <w:szCs w:val="24"/>
           <w:u w:val="none"/>
         </w:rPr>
-        <w:t xml:space="preserve">This is the section of the manual involving the Student Swipe user interface and how each section of it works. The section is set up to discuss the code for each of the listed sections under the Navigating the Software Tab. This is done by breaking down the code thoroughly and thoroughly explaining it. The software </w:t>
-      </w:r>
-      <w:r>
-        <w:rPr>
-          <w:sz w:val="24"/>
-          <w:szCs w:val="24"/>
-          <w:u w:val="none"/>
-        </w:rPr>
-        <w:t xml:space="preserve">was </w:t>
-      </w:r>
-      <w:r>
-        <w:rPr>
-          <w:sz w:val="24"/>
-          <w:szCs w:val="24"/>
-          <w:u w:val="none"/>
-        </w:rPr>
-        <w:t>developed using Microsoft Visual Studios. It uses the programming language C# to build the code outside the design of the interface. As for the interface itself it was designed using Microsoft Visual Studios XAML language in the Windows Presentation Foundation (WPF).</w:t>
+        <w:t>This is the section of the manual involving the Student Swipe user interface and how each section of it works. The section is set up to discuss the code for each of the listed sections under the Navigating the Software Tab. This is done by breaking down the code thoroughly and thoroughly explaining it. The software was developed using Microsoft Visual Studios. It uses the programming language C# to build the code outside the design of the interface. As for the interface itself it was designed using Microsoft Visual Studios XAML language in the Windows Presentation Foundation (WPF).</w:t>
       </w:r>
       <w:r>
         <w:br w:type="page"/>
@@ -1077,11 +943,7 @@
       <w:bookmarkStart w:id="4" w:name="_Toc449476830"/>
       <w:r>
         <w:rPr/>
-        <w:t xml:space="preserve"> </w:t>
-      </w:r>
-      <w:r>
-        <w:rPr/>
-        <w:t xml:space="preserve">Login </w:t>
+        <w:t xml:space="preserve"> Login </w:t>
       </w:r>
       <w:bookmarkEnd w:id="4"/>
       <w:r>
@@ -1109,27 +971,7 @@
       <w:r>
         <w:rPr/>
         <w:tab/>
-        <w:t xml:space="preserve">The </w:t>
-      </w:r>
-      <w:r>
-        <w:rPr/>
-        <w:t>Student Login</w:t>
-      </w:r>
-      <w:r>
-        <w:rPr/>
-        <w:t xml:space="preserve"> screen is displayed when the </w:t>
-      </w:r>
-      <w:r>
-        <w:rPr/>
-        <w:t>take attendance button</w:t>
-      </w:r>
-      <w:r>
-        <w:rPr/>
-        <w:t xml:space="preserve"> is </w:t>
-      </w:r>
-      <w:r>
-        <w:rPr/>
-        <w:t>pressed.</w:t>
+        <w:t>The Student Login screen is displayed when the take attendance button is pressed.</w:t>
       </w:r>
     </w:p>
     <w:p>
@@ -1151,11 +993,7 @@
       </w:pPr>
       <w:r>
         <w:rPr/>
-        <w:t>StudentSwipe</w:t>
-      </w:r>
-      <w:r>
-        <w:rPr/>
-        <w:t>.xaml</w:t>
+        <w:t>StudentSwipe.xaml</w:t>
       </w:r>
     </w:p>
     <w:p>
@@ -1165,11 +1003,7 @@
       </w:pPr>
       <w:r>
         <w:rPr/>
-        <w:t>StudentSwipe</w:t>
-      </w:r>
-      <w:r>
-        <w:rPr/>
-        <w:t>.xaml.cs</w:t>
+        <w:t>StudentSwipe.xaml.cs</w:t>
       </w:r>
     </w:p>
     <w:p>
@@ -1192,7 +1026,7 @@
         <w:tblInd w:w="0" w:type="dxa"/>
         <w:tblCellMar>
           <w:top w:w="0" w:type="dxa"/>
-          <w:left w:w="108" w:type="dxa"/>
+          <w:left w:w="113" w:type="dxa"/>
           <w:bottom w:w="0" w:type="dxa"/>
           <w:right w:w="108" w:type="dxa"/>
         </w:tblCellMar>
@@ -1200,7 +1034,7 @@
       </w:tblPr>
       <w:tblGrid>
         <w:gridCol w:w="6083"/>
-        <w:gridCol w:w="5003"/>
+        <w:gridCol w:w="5004"/>
       </w:tblGrid>
       <w:tr>
         <w:trPr/>
@@ -1236,9 +1070,10 @@
         </w:tc>
         <w:tc>
           <w:tcPr>
-            <w:tcW w:w="5003" w:type="dxa"/>
+            <w:tcW w:w="5004" w:type="dxa"/>
             <w:tcBorders>
               <w:top w:val="nil"/>
+              <w:left w:val="nil"/>
               <w:right w:val="nil"/>
               <w:insideV w:val="nil"/>
             </w:tcBorders>
@@ -1288,23 +1123,13 @@
             </w:pPr>
             <w:r>
               <w:rPr>
-                <w:rFonts w:cs="Times New Roman" w:ascii="Times New Roman" w:hAnsi="Times New Roman"/>
+                <w:rFonts w:cs="Times New Roman"/>
                 <w:vanish w:val="false"/>
                 <w:sz w:val="24"/>
                 <w:szCs w:val="24"/>
                 <w:u w:val="none"/>
               </w:rPr>
-              <w:t xml:space="preserve">1. </w:t>
-            </w:r>
-            <w:r>
-              <w:rPr>
-                <w:rFonts w:cs="Times New Roman" w:ascii="Times New Roman" w:hAnsi="Times New Roman"/>
-                <w:vanish w:val="false"/>
-                <w:sz w:val="24"/>
-                <w:szCs w:val="24"/>
-                <w:u w:val="none"/>
-              </w:rPr>
-              <w:t>static StudentSwipe()</w:t>
+              <w:t>1. static StudentSwipe()</w:t>
             </w:r>
           </w:p>
           <w:p>
@@ -1319,7 +1144,6 @@
             </w:pPr>
             <w:r>
               <w:rPr>
-                <w:rFonts w:ascii="Times New Roman" w:hAnsi="Times New Roman"/>
                 <w:sz w:val="24"/>
                 <w:szCs w:val="24"/>
               </w:rPr>
@@ -1328,8 +1152,9 @@
         </w:tc>
         <w:tc>
           <w:tcPr>
-            <w:tcW w:w="5003" w:type="dxa"/>
+            <w:tcW w:w="5004" w:type="dxa"/>
             <w:tcBorders>
+              <w:left w:val="nil"/>
               <w:right w:val="nil"/>
               <w:insideV w:val="nil"/>
             </w:tcBorders>
@@ -1350,7 +1175,6 @@
             </w:pPr>
             <w:r>
               <w:rPr>
-                <w:rFonts w:ascii="Times New Roman" w:hAnsi="Times New Roman"/>
                 <w:vanish w:val="false"/>
                 <w:sz w:val="24"/>
                 <w:szCs w:val="24"/>
@@ -1383,28 +1207,20 @@
             </w:pPr>
             <w:r>
               <w:rPr>
-                <w:rFonts w:cs="Courier New" w:ascii="Times New Roman" w:hAnsi="Times New Roman"/>
+                <w:rFonts w:cs="Courier New"/>
                 <w:vanish w:val="false"/>
                 <w:sz w:val="24"/>
                 <w:szCs w:val="24"/>
               </w:rPr>
-              <w:t xml:space="preserve">2. </w:t>
-            </w:r>
-            <w:r>
-              <w:rPr>
-                <w:rFonts w:cs="Courier New" w:ascii="Times New Roman" w:hAnsi="Times New Roman"/>
-                <w:vanish w:val="false"/>
-                <w:sz w:val="24"/>
-                <w:szCs w:val="24"/>
-              </w:rPr>
-              <w:t>public StudentSwipe()</w:t>
+              <w:t>2. public StudentSwipe()</w:t>
             </w:r>
           </w:p>
         </w:tc>
         <w:tc>
           <w:tcPr>
-            <w:tcW w:w="5003" w:type="dxa"/>
+            <w:tcW w:w="5004" w:type="dxa"/>
             <w:tcBorders>
+              <w:left w:val="nil"/>
               <w:right w:val="nil"/>
               <w:insideV w:val="nil"/>
             </w:tcBorders>
@@ -1425,7 +1241,6 @@
             </w:pPr>
             <w:r>
               <w:rPr>
-                <w:rFonts w:ascii="Times New Roman" w:hAnsi="Times New Roman"/>
                 <w:vanish w:val="false"/>
                 <w:sz w:val="24"/>
                 <w:szCs w:val="24"/>
@@ -1455,11 +1270,7 @@
       </w:pPr>
       <w:r>
         <w:rPr/>
-        <w:t xml:space="preserve">Functions </w:t>
-      </w:r>
-      <w:r>
-        <w:rPr/>
-        <w:t>(cont.)</w:t>
+        <w:t>Functions (cont.)</w:t>
       </w:r>
     </w:p>
     <w:tbl>
@@ -1468,36 +1279,36 @@
         <w:jc w:val="center"/>
         <w:tblInd w:w="0" w:type="dxa"/>
         <w:tblBorders>
-          <w:top w:val="single" w:sz="2" w:space="0" w:color="000000"/>
-          <w:left w:val="single" w:sz="2" w:space="0" w:color="000000"/>
-          <w:bottom w:val="single" w:sz="2" w:space="0" w:color="000000"/>
-          <w:insideH w:val="single" w:sz="2" w:space="0" w:color="000000"/>
+          <w:top w:val="single" w:sz="2" w:space="0" w:color="000001"/>
+          <w:left w:val="single" w:sz="2" w:space="0" w:color="000001"/>
+          <w:bottom w:val="single" w:sz="2" w:space="0" w:color="000001"/>
+          <w:insideH w:val="single" w:sz="2" w:space="0" w:color="000001"/>
         </w:tblBorders>
         <w:tblCellMar>
           <w:top w:w="55" w:type="dxa"/>
-          <w:left w:w="54" w:type="dxa"/>
+          <w:left w:w="51" w:type="dxa"/>
           <w:bottom w:w="55" w:type="dxa"/>
           <w:right w:w="55" w:type="dxa"/>
         </w:tblCellMar>
       </w:tblPr>
       <w:tblGrid>
-        <w:gridCol w:w="5538"/>
+        <w:gridCol w:w="5537"/>
         <w:gridCol w:w="5694"/>
       </w:tblGrid>
       <w:tr>
         <w:trPr/>
         <w:tc>
           <w:tcPr>
-            <w:tcW w:w="5538" w:type="dxa"/>
+            <w:tcW w:w="5537" w:type="dxa"/>
             <w:tcBorders>
-              <w:top w:val="single" w:sz="2" w:space="0" w:color="000000"/>
-              <w:left w:val="single" w:sz="2" w:space="0" w:color="000000"/>
-              <w:bottom w:val="single" w:sz="2" w:space="0" w:color="000000"/>
-              <w:insideH w:val="single" w:sz="2" w:space="0" w:color="000000"/>
+              <w:top w:val="single" w:sz="2" w:space="0" w:color="000001"/>
+              <w:left w:val="single" w:sz="2" w:space="0" w:color="000001"/>
+              <w:bottom w:val="single" w:sz="2" w:space="0" w:color="000001"/>
+              <w:insideH w:val="single" w:sz="2" w:space="0" w:color="000001"/>
             </w:tcBorders>
             <w:shd w:fill="auto" w:val="clear"/>
             <w:tcMar>
-              <w:left w:w="54" w:type="dxa"/>
+              <w:left w:w="51" w:type="dxa"/>
             </w:tcMar>
           </w:tcPr>
           <w:p>
@@ -1517,17 +1328,7 @@
                 <w:szCs w:val="24"/>
                 <w:highlight w:val="white"/>
               </w:rPr>
-              <w:t xml:space="preserve">3. </w:t>
-            </w:r>
-            <w:r>
-              <w:rPr>
-                <w:vanish w:val="false"/>
-                <w:color w:val="000000"/>
-                <w:sz w:val="24"/>
-                <w:szCs w:val="24"/>
-                <w:highlight w:val="white"/>
-              </w:rPr>
-              <w:t>public</w:t>
+              <w:t>3. public</w:t>
             </w:r>
             <w:r>
               <w:rPr>
@@ -1544,16 +1345,16 @@
           <w:tcPr>
             <w:tcW w:w="5694" w:type="dxa"/>
             <w:tcBorders>
-              <w:top w:val="single" w:sz="2" w:space="0" w:color="000000"/>
-              <w:left w:val="single" w:sz="2" w:space="0" w:color="000000"/>
-              <w:bottom w:val="single" w:sz="2" w:space="0" w:color="000000"/>
-              <w:right w:val="single" w:sz="2" w:space="0" w:color="000000"/>
-              <w:insideH w:val="single" w:sz="2" w:space="0" w:color="000000"/>
-              <w:insideV w:val="single" w:sz="2" w:space="0" w:color="000000"/>
+              <w:top w:val="single" w:sz="2" w:space="0" w:color="000001"/>
+              <w:left w:val="single" w:sz="2" w:space="0" w:color="000001"/>
+              <w:bottom w:val="single" w:sz="2" w:space="0" w:color="000001"/>
+              <w:right w:val="single" w:sz="2" w:space="0" w:color="000001"/>
+              <w:insideH w:val="single" w:sz="2" w:space="0" w:color="000001"/>
+              <w:insideV w:val="single" w:sz="2" w:space="0" w:color="000001"/>
             </w:tcBorders>
             <w:shd w:fill="auto" w:val="clear"/>
             <w:tcMar>
-              <w:left w:w="54" w:type="dxa"/>
+              <w:left w:w="51" w:type="dxa"/>
             </w:tcMar>
           </w:tcPr>
           <w:p>
@@ -1581,15 +1382,16 @@
         <w:trPr/>
         <w:tc>
           <w:tcPr>
-            <w:tcW w:w="5538" w:type="dxa"/>
+            <w:tcW w:w="5537" w:type="dxa"/>
             <w:tcBorders>
-              <w:left w:val="single" w:sz="2" w:space="0" w:color="000000"/>
-              <w:bottom w:val="single" w:sz="2" w:space="0" w:color="000000"/>
-              <w:insideH w:val="single" w:sz="2" w:space="0" w:color="000000"/>
+              <w:top w:val="single" w:sz="2" w:space="0" w:color="000001"/>
+              <w:left w:val="single" w:sz="2" w:space="0" w:color="000001"/>
+              <w:bottom w:val="single" w:sz="2" w:space="0" w:color="000001"/>
+              <w:insideH w:val="single" w:sz="2" w:space="0" w:color="000001"/>
             </w:tcBorders>
             <w:shd w:fill="auto" w:val="clear"/>
             <w:tcMar>
-              <w:left w:w="54" w:type="dxa"/>
+              <w:left w:w="51" w:type="dxa"/>
             </w:tcMar>
           </w:tcPr>
           <w:p>
@@ -1608,16 +1410,7 @@
                 <w:szCs w:val="24"/>
                 <w:highlight w:val="white"/>
               </w:rPr>
-              <w:t xml:space="preserve">4. </w:t>
-            </w:r>
-            <w:r>
-              <w:rPr>
-                <w:color w:val="000000"/>
-                <w:sz w:val="24"/>
-                <w:szCs w:val="24"/>
-                <w:highlight w:val="white"/>
-              </w:rPr>
-              <w:t>public void databaseLoginCheck()</w:t>
+              <w:t>4. public void databaseLoginCheck()</w:t>
             </w:r>
           </w:p>
         </w:tc>
@@ -1625,15 +1418,16 @@
           <w:tcPr>
             <w:tcW w:w="5694" w:type="dxa"/>
             <w:tcBorders>
-              <w:left w:val="single" w:sz="2" w:space="0" w:color="000000"/>
-              <w:bottom w:val="single" w:sz="2" w:space="0" w:color="000000"/>
-              <w:right w:val="single" w:sz="2" w:space="0" w:color="000000"/>
-              <w:insideH w:val="single" w:sz="2" w:space="0" w:color="000000"/>
-              <w:insideV w:val="single" w:sz="2" w:space="0" w:color="000000"/>
+              <w:top w:val="single" w:sz="2" w:space="0" w:color="000001"/>
+              <w:left w:val="single" w:sz="2" w:space="0" w:color="000001"/>
+              <w:bottom w:val="single" w:sz="2" w:space="0" w:color="000001"/>
+              <w:right w:val="single" w:sz="2" w:space="0" w:color="000001"/>
+              <w:insideH w:val="single" w:sz="2" w:space="0" w:color="000001"/>
+              <w:insideV w:val="single" w:sz="2" w:space="0" w:color="000001"/>
             </w:tcBorders>
             <w:shd w:fill="auto" w:val="clear"/>
             <w:tcMar>
-              <w:left w:w="54" w:type="dxa"/>
+              <w:left w:w="51" w:type="dxa"/>
             </w:tcMar>
           </w:tcPr>
           <w:p>
@@ -1661,15 +1455,16 @@
         <w:trPr/>
         <w:tc>
           <w:tcPr>
-            <w:tcW w:w="5538" w:type="dxa"/>
+            <w:tcW w:w="5537" w:type="dxa"/>
             <w:tcBorders>
-              <w:left w:val="single" w:sz="2" w:space="0" w:color="000000"/>
-              <w:bottom w:val="single" w:sz="2" w:space="0" w:color="000000"/>
-              <w:insideH w:val="single" w:sz="2" w:space="0" w:color="000000"/>
+              <w:top w:val="single" w:sz="2" w:space="0" w:color="000001"/>
+              <w:left w:val="single" w:sz="2" w:space="0" w:color="000001"/>
+              <w:bottom w:val="single" w:sz="2" w:space="0" w:color="000001"/>
+              <w:insideH w:val="single" w:sz="2" w:space="0" w:color="000001"/>
             </w:tcBorders>
             <w:shd w:fill="auto" w:val="clear"/>
             <w:tcMar>
-              <w:left w:w="54" w:type="dxa"/>
+              <w:left w:w="51" w:type="dxa"/>
             </w:tcMar>
           </w:tcPr>
           <w:p>
@@ -1688,16 +1483,7 @@
                 <w:szCs w:val="24"/>
                 <w:highlight w:val="white"/>
               </w:rPr>
-              <w:t xml:space="preserve">5. </w:t>
-            </w:r>
-            <w:r>
-              <w:rPr>
-                <w:color w:val="000000"/>
-                <w:sz w:val="24"/>
-                <w:szCs w:val="24"/>
-                <w:highlight w:val="white"/>
-              </w:rPr>
-              <w:t>public void insertTime()</w:t>
+              <w:t>5. public void insertTime()</w:t>
             </w:r>
           </w:p>
         </w:tc>
@@ -1705,15 +1491,16 @@
           <w:tcPr>
             <w:tcW w:w="5694" w:type="dxa"/>
             <w:tcBorders>
-              <w:left w:val="single" w:sz="2" w:space="0" w:color="000000"/>
-              <w:bottom w:val="single" w:sz="2" w:space="0" w:color="000000"/>
-              <w:right w:val="single" w:sz="2" w:space="0" w:color="000000"/>
-              <w:insideH w:val="single" w:sz="2" w:space="0" w:color="000000"/>
-              <w:insideV w:val="single" w:sz="2" w:space="0" w:color="000000"/>
+              <w:top w:val="single" w:sz="2" w:space="0" w:color="000001"/>
+              <w:left w:val="single" w:sz="2" w:space="0" w:color="000001"/>
+              <w:bottom w:val="single" w:sz="2" w:space="0" w:color="000001"/>
+              <w:right w:val="single" w:sz="2" w:space="0" w:color="000001"/>
+              <w:insideH w:val="single" w:sz="2" w:space="0" w:color="000001"/>
+              <w:insideV w:val="single" w:sz="2" w:space="0" w:color="000001"/>
             </w:tcBorders>
             <w:shd w:fill="auto" w:val="clear"/>
             <w:tcMar>
-              <w:left w:w="54" w:type="dxa"/>
+              <w:left w:w="51" w:type="dxa"/>
             </w:tcMar>
           </w:tcPr>
           <w:p>
@@ -1743,15 +1530,16 @@
         </w:trPr>
         <w:tc>
           <w:tcPr>
-            <w:tcW w:w="5538" w:type="dxa"/>
+            <w:tcW w:w="5537" w:type="dxa"/>
             <w:tcBorders>
-              <w:left w:val="single" w:sz="2" w:space="0" w:color="000000"/>
-              <w:bottom w:val="single" w:sz="2" w:space="0" w:color="000000"/>
-              <w:insideH w:val="single" w:sz="2" w:space="0" w:color="000000"/>
+              <w:top w:val="single" w:sz="2" w:space="0" w:color="000001"/>
+              <w:left w:val="single" w:sz="2" w:space="0" w:color="000001"/>
+              <w:bottom w:val="single" w:sz="2" w:space="0" w:color="000001"/>
+              <w:insideH w:val="single" w:sz="2" w:space="0" w:color="000001"/>
             </w:tcBorders>
             <w:shd w:fill="auto" w:val="clear"/>
             <w:tcMar>
-              <w:left w:w="54" w:type="dxa"/>
+              <w:left w:w="51" w:type="dxa"/>
             </w:tcMar>
           </w:tcPr>
           <w:p>
@@ -1770,16 +1558,7 @@
                 <w:szCs w:val="24"/>
                 <w:highlight w:val="white"/>
               </w:rPr>
-              <w:t xml:space="preserve">6. </w:t>
-            </w:r>
-            <w:r>
-              <w:rPr>
-                <w:color w:val="000000"/>
-                <w:sz w:val="24"/>
-                <w:szCs w:val="24"/>
-                <w:highlight w:val="white"/>
-              </w:rPr>
-              <w:t>private void timeDelay(object sender, EventArgs e)</w:t>
+              <w:t>6. private void timeDelay(object sender, EventArgs e)</w:t>
             </w:r>
           </w:p>
         </w:tc>
@@ -1787,15 +1566,16 @@
           <w:tcPr>
             <w:tcW w:w="5694" w:type="dxa"/>
             <w:tcBorders>
-              <w:left w:val="single" w:sz="2" w:space="0" w:color="000000"/>
-              <w:bottom w:val="single" w:sz="2" w:space="0" w:color="000000"/>
-              <w:right w:val="single" w:sz="2" w:space="0" w:color="000000"/>
-              <w:insideH w:val="single" w:sz="2" w:space="0" w:color="000000"/>
-              <w:insideV w:val="single" w:sz="2" w:space="0" w:color="000000"/>
+              <w:top w:val="single" w:sz="2" w:space="0" w:color="000001"/>
+              <w:left w:val="single" w:sz="2" w:space="0" w:color="000001"/>
+              <w:bottom w:val="single" w:sz="2" w:space="0" w:color="000001"/>
+              <w:right w:val="single" w:sz="2" w:space="0" w:color="000001"/>
+              <w:insideH w:val="single" w:sz="2" w:space="0" w:color="000001"/>
+              <w:insideV w:val="single" w:sz="2" w:space="0" w:color="000001"/>
             </w:tcBorders>
             <w:shd w:fill="auto" w:val="clear"/>
             <w:tcMar>
-              <w:left w:w="54" w:type="dxa"/>
+              <w:left w:w="51" w:type="dxa"/>
             </w:tcMar>
           </w:tcPr>
           <w:p>
@@ -1814,25 +1594,7 @@
                 <w:szCs w:val="24"/>
                 <w:highlight w:val="white"/>
               </w:rPr>
-              <w:t xml:space="preserve">This method stops all changes to the user interface for 3 seconds </w:t>
-            </w:r>
-            <w:r>
-              <w:rPr>
-                <w:color w:val="000000"/>
-                <w:sz w:val="24"/>
-                <w:szCs w:val="24"/>
-                <w:highlight w:val="white"/>
-              </w:rPr>
-              <w:t>using classes built into Visual Studios</w:t>
-            </w:r>
-            <w:r>
-              <w:rPr>
-                <w:color w:val="000000"/>
-                <w:sz w:val="24"/>
-                <w:szCs w:val="24"/>
-                <w:highlight w:val="white"/>
-              </w:rPr>
-              <w:t>. First it checks the if statement to see if justSwiped is true. If the variable is true then the variable is set to false the text box for instructing students is changed back, the go back button is reset to visible and the timer is stopped. After which the text box for students to swipe in is enabled again and the focus is set back to it.</w:t>
+              <w:t>This method stops all changes to the user interface for 3 seconds using classes built into Visual Studios. First it checks the if statement to see if justSwiped is true. If the variable is true then the variable is set to false the text box for instructing students is changed back, the go back button is reset to visible and the timer is stopped. After which the text box for students to swipe in is enabled again and the focus is set back to it.</w:t>
             </w:r>
           </w:p>
         </w:tc>
@@ -1843,15 +1605,16 @@
         </w:trPr>
         <w:tc>
           <w:tcPr>
-            <w:tcW w:w="5538" w:type="dxa"/>
+            <w:tcW w:w="5537" w:type="dxa"/>
             <w:tcBorders>
-              <w:left w:val="single" w:sz="2" w:space="0" w:color="000000"/>
-              <w:bottom w:val="single" w:sz="2" w:space="0" w:color="000000"/>
-              <w:insideH w:val="single" w:sz="2" w:space="0" w:color="000000"/>
+              <w:top w:val="single" w:sz="2" w:space="0" w:color="000001"/>
+              <w:left w:val="single" w:sz="2" w:space="0" w:color="000001"/>
+              <w:bottom w:val="single" w:sz="2" w:space="0" w:color="000001"/>
+              <w:insideH w:val="single" w:sz="2" w:space="0" w:color="000001"/>
             </w:tcBorders>
             <w:shd w:fill="auto" w:val="clear"/>
             <w:tcMar>
-              <w:left w:w="54" w:type="dxa"/>
+              <w:left w:w="51" w:type="dxa"/>
             </w:tcMar>
           </w:tcPr>
           <w:p>
@@ -1870,16 +1633,7 @@
                 <w:szCs w:val="24"/>
                 <w:highlight w:val="white"/>
               </w:rPr>
-              <w:t xml:space="preserve">7. </w:t>
-            </w:r>
-            <w:r>
-              <w:rPr>
-                <w:color w:val="000000"/>
-                <w:sz w:val="24"/>
-                <w:szCs w:val="24"/>
-                <w:highlight w:val="white"/>
-              </w:rPr>
-              <w:t>private void studentAttendanceTracker(string userId)</w:t>
+              <w:t>7. private void studentAttendanceTracker(string userId)</w:t>
             </w:r>
           </w:p>
         </w:tc>
@@ -1887,15 +1641,16 @@
           <w:tcPr>
             <w:tcW w:w="5694" w:type="dxa"/>
             <w:tcBorders>
-              <w:left w:val="single" w:sz="2" w:space="0" w:color="000000"/>
-              <w:bottom w:val="single" w:sz="2" w:space="0" w:color="000000"/>
-              <w:right w:val="single" w:sz="2" w:space="0" w:color="000000"/>
-              <w:insideH w:val="single" w:sz="2" w:space="0" w:color="000000"/>
-              <w:insideV w:val="single" w:sz="2" w:space="0" w:color="000000"/>
+              <w:top w:val="single" w:sz="2" w:space="0" w:color="000001"/>
+              <w:left w:val="single" w:sz="2" w:space="0" w:color="000001"/>
+              <w:bottom w:val="single" w:sz="2" w:space="0" w:color="000001"/>
+              <w:right w:val="single" w:sz="2" w:space="0" w:color="000001"/>
+              <w:insideH w:val="single" w:sz="2" w:space="0" w:color="000001"/>
+              <w:insideV w:val="single" w:sz="2" w:space="0" w:color="000001"/>
             </w:tcBorders>
             <w:shd w:fill="auto" w:val="clear"/>
             <w:tcMar>
-              <w:left w:w="54" w:type="dxa"/>
+              <w:left w:w="51" w:type="dxa"/>
             </w:tcMar>
           </w:tcPr>
           <w:p>
@@ -1943,11 +1698,7 @@
       </w:pPr>
       <w:r>
         <w:rPr/>
-        <w:t xml:space="preserve">Functions </w:t>
-      </w:r>
-      <w:r>
-        <w:rPr/>
-        <w:t>(cont.)</w:t>
+        <w:t>Functions (cont.)</w:t>
       </w:r>
     </w:p>
     <w:tbl>
@@ -1956,21 +1707,21 @@
         <w:jc w:val="center"/>
         <w:tblInd w:w="0" w:type="dxa"/>
         <w:tblBorders>
-          <w:top w:val="single" w:sz="2" w:space="0" w:color="000000"/>
-          <w:left w:val="single" w:sz="2" w:space="0" w:color="000000"/>
-          <w:bottom w:val="single" w:sz="2" w:space="0" w:color="000000"/>
-          <w:insideH w:val="single" w:sz="2" w:space="0" w:color="000000"/>
+          <w:top w:val="single" w:sz="2" w:space="0" w:color="000001"/>
+          <w:left w:val="single" w:sz="2" w:space="0" w:color="000001"/>
+          <w:bottom w:val="single" w:sz="2" w:space="0" w:color="000001"/>
+          <w:insideH w:val="single" w:sz="2" w:space="0" w:color="000001"/>
         </w:tblBorders>
         <w:tblCellMar>
           <w:top w:w="55" w:type="dxa"/>
-          <w:left w:w="54" w:type="dxa"/>
+          <w:left w:w="51" w:type="dxa"/>
           <w:bottom w:w="55" w:type="dxa"/>
           <w:right w:w="55" w:type="dxa"/>
         </w:tblCellMar>
       </w:tblPr>
       <w:tblGrid>
         <w:gridCol w:w="5911"/>
-        <w:gridCol w:w="5177"/>
+        <w:gridCol w:w="5176"/>
       </w:tblGrid>
       <w:tr>
         <w:trPr/>
@@ -1978,14 +1729,14 @@
           <w:tcPr>
             <w:tcW w:w="5911" w:type="dxa"/>
             <w:tcBorders>
-              <w:top w:val="single" w:sz="2" w:space="0" w:color="000000"/>
-              <w:left w:val="single" w:sz="2" w:space="0" w:color="000000"/>
-              <w:bottom w:val="single" w:sz="2" w:space="0" w:color="000000"/>
-              <w:insideH w:val="single" w:sz="2" w:space="0" w:color="000000"/>
+              <w:top w:val="single" w:sz="2" w:space="0" w:color="000001"/>
+              <w:left w:val="single" w:sz="2" w:space="0" w:color="000001"/>
+              <w:bottom w:val="single" w:sz="2" w:space="0" w:color="000001"/>
+              <w:insideH w:val="single" w:sz="2" w:space="0" w:color="000001"/>
             </w:tcBorders>
             <w:shd w:fill="auto" w:val="clear"/>
             <w:tcMar>
-              <w:left w:w="54" w:type="dxa"/>
+              <w:left w:w="51" w:type="dxa"/>
             </w:tcMar>
           </w:tcPr>
           <w:p>
@@ -2004,33 +1755,24 @@
                 <w:szCs w:val="24"/>
                 <w:highlight w:val="white"/>
               </w:rPr>
-              <w:t xml:space="preserve">8. </w:t>
-            </w:r>
-            <w:r>
-              <w:rPr>
-                <w:color w:val="000000"/>
-                <w:sz w:val="24"/>
-                <w:szCs w:val="24"/>
-                <w:highlight w:val="white"/>
-              </w:rPr>
-              <w:t>public void retrieveCourseNumber(string userInput)</w:t>
+              <w:t>8. public void retrieveCourseNumber(string userInput)</w:t>
             </w:r>
           </w:p>
         </w:tc>
         <w:tc>
           <w:tcPr>
-            <w:tcW w:w="5177" w:type="dxa"/>
+            <w:tcW w:w="5176" w:type="dxa"/>
             <w:tcBorders>
-              <w:top w:val="single" w:sz="2" w:space="0" w:color="000000"/>
-              <w:left w:val="single" w:sz="2" w:space="0" w:color="000000"/>
-              <w:bottom w:val="single" w:sz="2" w:space="0" w:color="000000"/>
-              <w:right w:val="single" w:sz="2" w:space="0" w:color="000000"/>
-              <w:insideH w:val="single" w:sz="2" w:space="0" w:color="000000"/>
-              <w:insideV w:val="single" w:sz="2" w:space="0" w:color="000000"/>
+              <w:top w:val="single" w:sz="2" w:space="0" w:color="000001"/>
+              <w:left w:val="single" w:sz="2" w:space="0" w:color="000001"/>
+              <w:bottom w:val="single" w:sz="2" w:space="0" w:color="000001"/>
+              <w:right w:val="single" w:sz="2" w:space="0" w:color="000001"/>
+              <w:insideH w:val="single" w:sz="2" w:space="0" w:color="000001"/>
+              <w:insideV w:val="single" w:sz="2" w:space="0" w:color="000001"/>
             </w:tcBorders>
             <w:shd w:fill="auto" w:val="clear"/>
             <w:tcMar>
-              <w:left w:w="54" w:type="dxa"/>
+              <w:left w:w="51" w:type="dxa"/>
             </w:tcMar>
           </w:tcPr>
           <w:p>
@@ -2087,22 +1829,22 @@
         <w:tblInd w:w="0" w:type="dxa"/>
         <w:tblCellMar>
           <w:top w:w="0" w:type="dxa"/>
-          <w:left w:w="108" w:type="dxa"/>
+          <w:left w:w="113" w:type="dxa"/>
           <w:bottom w:w="0" w:type="dxa"/>
           <w:right w:w="108" w:type="dxa"/>
         </w:tblCellMar>
         <w:tblLook w:firstRow="1" w:noVBand="1" w:lastRow="0" w:firstColumn="1" w:lastColumn="0" w:noHBand="0" w:val="04a0"/>
       </w:tblPr>
       <w:tblGrid>
-        <w:gridCol w:w="2104"/>
+        <w:gridCol w:w="2103"/>
         <w:gridCol w:w="2479"/>
-        <w:gridCol w:w="6361"/>
+        <w:gridCol w:w="6362"/>
       </w:tblGrid>
       <w:tr>
         <w:trPr/>
         <w:tc>
           <w:tcPr>
-            <w:tcW w:w="2104" w:type="dxa"/>
+            <w:tcW w:w="2103" w:type="dxa"/>
             <w:tcBorders>
               <w:top w:val="nil"/>
               <w:left w:val="nil"/>
@@ -2135,7 +1877,7 @@
             </w:tcBorders>
             <w:shd w:fill="auto" w:val="clear"/>
             <w:tcMar>
-              <w:left w:w="103" w:type="dxa"/>
+              <w:left w:w="98" w:type="dxa"/>
             </w:tcMar>
           </w:tcPr>
           <w:p>
@@ -2158,9 +1900,10 @@
         </w:tc>
         <w:tc>
           <w:tcPr>
-            <w:tcW w:w="6361" w:type="dxa"/>
+            <w:tcW w:w="6362" w:type="dxa"/>
             <w:tcBorders>
               <w:top w:val="nil"/>
+              <w:left w:val="nil"/>
               <w:right w:val="nil"/>
               <w:insideV w:val="nil"/>
             </w:tcBorders>
@@ -2192,7 +1935,7 @@
         <w:trPr/>
         <w:tc>
           <w:tcPr>
-            <w:tcW w:w="2104" w:type="dxa"/>
+            <w:tcW w:w="2103" w:type="dxa"/>
             <w:tcBorders>
               <w:left w:val="nil"/>
             </w:tcBorders>
@@ -2216,7 +1959,7 @@
             <w:tcBorders/>
             <w:shd w:fill="auto" w:val="clear"/>
             <w:tcMar>
-              <w:left w:w="103" w:type="dxa"/>
+              <w:left w:w="98" w:type="dxa"/>
             </w:tcMar>
           </w:tcPr>
           <w:p>
@@ -2232,7 +1975,6 @@
             </w:pPr>
             <w:r>
               <w:rPr>
-                <w:rFonts w:ascii="Times New Roman" w:hAnsi="Times New Roman"/>
                 <w:color w:val="000000"/>
                 <w:sz w:val="24"/>
                 <w:szCs w:val="24"/>
@@ -2244,8 +1986,9 @@
         </w:tc>
         <w:tc>
           <w:tcPr>
-            <w:tcW w:w="6361" w:type="dxa"/>
+            <w:tcW w:w="6362" w:type="dxa"/>
             <w:tcBorders>
+              <w:left w:val="nil"/>
               <w:right w:val="nil"/>
               <w:insideV w:val="nil"/>
             </w:tcBorders>
@@ -2273,8 +2016,9 @@
         </w:trPr>
         <w:tc>
           <w:tcPr>
-            <w:tcW w:w="2104" w:type="dxa"/>
+            <w:tcW w:w="2103" w:type="dxa"/>
             <w:tcBorders>
+              <w:top w:val="nil"/>
               <w:left w:val="nil"/>
               <w:bottom w:val="nil"/>
               <w:insideH w:val="nil"/>
@@ -2297,12 +2041,13 @@
           <w:tcPr>
             <w:tcW w:w="2479" w:type="dxa"/>
             <w:tcBorders>
+              <w:top w:val="nil"/>
               <w:bottom w:val="nil"/>
               <w:insideH w:val="nil"/>
             </w:tcBorders>
             <w:shd w:fill="auto" w:val="clear"/>
             <w:tcMar>
-              <w:left w:w="103" w:type="dxa"/>
+              <w:left w:w="98" w:type="dxa"/>
             </w:tcMar>
           </w:tcPr>
           <w:p>
@@ -2318,7 +2063,6 @@
             </w:pPr>
             <w:r>
               <w:rPr>
-                <w:rFonts w:ascii="Times New Roman" w:hAnsi="Times New Roman"/>
                 <w:color w:val="000000"/>
                 <w:sz w:val="24"/>
                 <w:szCs w:val="24"/>
@@ -2330,8 +2074,10 @@
         </w:tc>
         <w:tc>
           <w:tcPr>
-            <w:tcW w:w="6361" w:type="dxa"/>
+            <w:tcW w:w="6362" w:type="dxa"/>
             <w:tcBorders>
+              <w:top w:val="nil"/>
+              <w:left w:val="nil"/>
               <w:bottom w:val="nil"/>
               <w:right w:val="nil"/>
               <w:insideH w:val="nil"/>
@@ -2345,7 +2091,7 @@
           <w:p>
             <w:pPr>
               <w:pStyle w:val="Normal"/>
-              <w:spacing w:lineRule="auto" w:line="240"/>
+              <w:spacing w:lineRule="auto" w:line="240" w:before="0" w:after="0"/>
               <w:jc w:val="left"/>
               <w:rPr>
                 <w:sz w:val="24"/>
@@ -2359,43 +2105,7 @@
                 <w:szCs w:val="24"/>
                 <w:highlight w:val="white"/>
               </w:rPr>
-              <w:t xml:space="preserve">This is the main event of the user interface. Here we collect the ID information from the ID card. The information is checked against an if statement that sees if the information from the card is at a string length of 18 characters and checks to see if you had just swiped before. If the information is 18 characters and the user had not just swiped it will enter the if statement where it will retrieve the 774 number of the student from the information swiped in. Next it retrieves the course number of the class chosen in the combo box. Next the date (for more information refer to </w:t>
-            </w:r>
-            <w:r>
-              <w:rPr>
-                <w:color w:val="000000"/>
-                <w:sz w:val="24"/>
-                <w:szCs w:val="24"/>
-                <w:highlight w:val="white"/>
-              </w:rPr>
-              <w:t>3</w:t>
-            </w:r>
-            <w:r>
-              <w:rPr>
-                <w:color w:val="000000"/>
-                <w:sz w:val="24"/>
-                <w:szCs w:val="24"/>
-                <w:highlight w:val="white"/>
-              </w:rPr>
-              <w:t xml:space="preserve">.) and time the student swiped in are added to the 774 number string, using already made classes in the visual studios library, to keep track of the student's attendance (for more information refer to </w:t>
-            </w:r>
-            <w:r>
-              <w:rPr>
-                <w:color w:val="000000"/>
-                <w:sz w:val="24"/>
-                <w:szCs w:val="24"/>
-                <w:highlight w:val="white"/>
-              </w:rPr>
-              <w:t>5</w:t>
-            </w:r>
-            <w:r>
-              <w:rPr>
-                <w:color w:val="000000"/>
-                <w:sz w:val="24"/>
-                <w:szCs w:val="24"/>
-                <w:highlight w:val="white"/>
-              </w:rPr>
-              <w:t xml:space="preserve">.). </w:t>
+              <w:t xml:space="preserve">This is the main event of the user interface. Here we collect the ID information from the ID card. The information is checked against an if statement that sees if the information from the card is at a string length of 18 characters and checks to see if you had just swiped before. If the information is 18 characters and the user had not just swiped it will enter the if statement where it will retrieve the 774 number of the student from the information swiped in. Next it retrieves the course number of the class chosen in the combo box. Next the date (for more information refer to 3.) and time the student swiped in are added to the 774 number string, using already made classes in the visual studios library, to keep track of the student's attendance (for more information refer to 5.). </w:t>
             </w:r>
           </w:p>
           <w:p>
@@ -2416,79 +2126,7 @@
                 <w:highlight w:val="white"/>
               </w:rPr>
               <w:tab/>
-              <w:t xml:space="preserve">Next the method databaseLoginCheck() is called to determine if the person who swiped in is in the selected class. Next the text box the student's swipe into is disabled to avoid any accidental swipe ins. Last after the databaseLoginCheck() method is finished the software reaches the if statement that uses a boolean check. If the boolean is true the software runs the insertTime method() (for more information refer to </w:t>
-            </w:r>
-            <w:r>
-              <w:rPr>
-                <w:color w:val="000000"/>
-                <w:sz w:val="24"/>
-                <w:szCs w:val="24"/>
-                <w:highlight w:val="white"/>
-              </w:rPr>
-              <w:t>5</w:t>
-            </w:r>
-            <w:r>
-              <w:rPr>
-                <w:color w:val="000000"/>
-                <w:sz w:val="24"/>
-                <w:szCs w:val="24"/>
-                <w:highlight w:val="white"/>
-              </w:rPr>
-              <w:t xml:space="preserve">.), the studentAttendanceTracker(string userId) method (for more information refer to </w:t>
-            </w:r>
-            <w:r>
-              <w:rPr>
-                <w:color w:val="000000"/>
-                <w:sz w:val="24"/>
-                <w:szCs w:val="24"/>
-                <w:highlight w:val="white"/>
-              </w:rPr>
-              <w:t>7</w:t>
-            </w:r>
-            <w:r>
-              <w:rPr>
-                <w:color w:val="000000"/>
-                <w:sz w:val="24"/>
-                <w:szCs w:val="24"/>
-                <w:highlight w:val="white"/>
-              </w:rPr>
-              <w:t xml:space="preserve">.), changes the text of the instruction block for students states that the swipe has been successful, hides the go back button on the user interface,  activates the timeDelay(object sender, EventArgs e) (for more information refer to </w:t>
-            </w:r>
-            <w:r>
-              <w:rPr>
-                <w:color w:val="000000"/>
-                <w:sz w:val="24"/>
-                <w:szCs w:val="24"/>
-                <w:highlight w:val="white"/>
-              </w:rPr>
-              <w:t>6</w:t>
-            </w:r>
-            <w:r>
-              <w:rPr>
-                <w:color w:val="000000"/>
-                <w:sz w:val="24"/>
-                <w:szCs w:val="24"/>
-                <w:highlight w:val="white"/>
-              </w:rPr>
-              <w:t xml:space="preserve">.), and clears the text box student swipe into so that their no chance of residual data. The else of the if statement changes the text of the instruction block for students states that the swipe has been unsuccessful, hides the go back button on the user interface, activates the timeDelay(object sender, EventArgs e) (for more information refer to </w:t>
-            </w:r>
-            <w:r>
-              <w:rPr>
-                <w:color w:val="000000"/>
-                <w:sz w:val="24"/>
-                <w:szCs w:val="24"/>
-                <w:highlight w:val="white"/>
-              </w:rPr>
-              <w:t>6</w:t>
-            </w:r>
-            <w:r>
-              <w:rPr>
-                <w:color w:val="000000"/>
-                <w:sz w:val="24"/>
-                <w:szCs w:val="24"/>
-                <w:highlight w:val="white"/>
-              </w:rPr>
-              <w:t>.), and clears the text box student swipe into so that their no chance of residual data.</w:t>
+              <w:t>Next the method databaseLoginCheck() is called to determine if the person who swiped in is in the selected class. Next the text box the student's swipe into is disabled to avoid any accidental swipe ins. Last after the databaseLoginCheck() method is finished the software reaches the if statement that uses a boolean check. If the boolean is true the software runs the insertTime method() (for more information refer to 5.), the studentAttendanceTracker(string userId) method (for more information refer to 7.), changes the text of the instruction block for students states that the swipe has been successful, hides the go back button on the user interface,  activates the timeDelay(object sender, EventArgs e) (for more information refer to 6.), and clears the text box student swipe into so that their no chance of residual data. The else of the if statement changes the text of the instruction block for students states that the swipe has been unsuccessful, hides the go back button on the user interface, activates the timeDelay(object sender, EventArgs e) (for more information refer to 6.), and clears the text box student swipe into so that their no chance of residual data.</w:t>
             </w:r>
           </w:p>
         </w:tc>
@@ -2513,11 +2151,7 @@
       </w:pPr>
       <w:r>
         <w:rPr/>
-        <w:t>UI Elements</w:t>
-      </w:r>
-      <w:r>
-        <w:rPr/>
-        <w:t>(cont.)</w:t>
+        <w:t>UI Elements(cont.)</w:t>
       </w:r>
     </w:p>
     <w:tbl>
@@ -2526,14 +2160,14 @@
         <w:jc w:val="center"/>
         <w:tblInd w:w="0" w:type="dxa"/>
         <w:tblBorders>
-          <w:top w:val="single" w:sz="2" w:space="0" w:color="000000"/>
-          <w:left w:val="single" w:sz="2" w:space="0" w:color="000000"/>
-          <w:bottom w:val="single" w:sz="2" w:space="0" w:color="000000"/>
-          <w:insideH w:val="single" w:sz="2" w:space="0" w:color="000000"/>
+          <w:top w:val="single" w:sz="2" w:space="0" w:color="000001"/>
+          <w:left w:val="single" w:sz="2" w:space="0" w:color="000001"/>
+          <w:bottom w:val="single" w:sz="2" w:space="0" w:color="000001"/>
+          <w:insideH w:val="single" w:sz="2" w:space="0" w:color="000001"/>
         </w:tblBorders>
         <w:tblCellMar>
           <w:top w:w="55" w:type="dxa"/>
-          <w:left w:w="54" w:type="dxa"/>
+          <w:left w:w="51" w:type="dxa"/>
           <w:bottom w:w="55" w:type="dxa"/>
           <w:right w:w="55" w:type="dxa"/>
         </w:tblCellMar>
@@ -2549,14 +2183,14 @@
           <w:tcPr>
             <w:tcW w:w="3696" w:type="dxa"/>
             <w:tcBorders>
-              <w:top w:val="single" w:sz="2" w:space="0" w:color="000000"/>
-              <w:left w:val="single" w:sz="2" w:space="0" w:color="000000"/>
-              <w:bottom w:val="single" w:sz="2" w:space="0" w:color="000000"/>
-              <w:insideH w:val="single" w:sz="2" w:space="0" w:color="000000"/>
+              <w:top w:val="single" w:sz="2" w:space="0" w:color="000001"/>
+              <w:left w:val="single" w:sz="2" w:space="0" w:color="000001"/>
+              <w:bottom w:val="single" w:sz="2" w:space="0" w:color="000001"/>
+              <w:insideH w:val="single" w:sz="2" w:space="0" w:color="000001"/>
             </w:tcBorders>
             <w:shd w:fill="auto" w:val="clear"/>
             <w:tcMar>
-              <w:left w:w="54" w:type="dxa"/>
+              <w:left w:w="51" w:type="dxa"/>
             </w:tcMar>
           </w:tcPr>
           <w:p>
@@ -2574,14 +2208,14 @@
           <w:tcPr>
             <w:tcW w:w="3696" w:type="dxa"/>
             <w:tcBorders>
-              <w:top w:val="single" w:sz="2" w:space="0" w:color="000000"/>
-              <w:left w:val="single" w:sz="2" w:space="0" w:color="000000"/>
-              <w:bottom w:val="single" w:sz="2" w:space="0" w:color="000000"/>
-              <w:insideH w:val="single" w:sz="2" w:space="0" w:color="000000"/>
+              <w:top w:val="single" w:sz="2" w:space="0" w:color="000001"/>
+              <w:left w:val="single" w:sz="2" w:space="0" w:color="000001"/>
+              <w:bottom w:val="single" w:sz="2" w:space="0" w:color="000001"/>
+              <w:insideH w:val="single" w:sz="2" w:space="0" w:color="000001"/>
             </w:tcBorders>
             <w:shd w:fill="auto" w:val="clear"/>
             <w:tcMar>
-              <w:left w:w="54" w:type="dxa"/>
+              <w:left w:w="51" w:type="dxa"/>
             </w:tcMar>
           </w:tcPr>
           <w:p>
@@ -2596,7 +2230,6 @@
             </w:pPr>
             <w:r>
               <w:rPr>
-                <w:rFonts w:ascii="Times New Roman" w:hAnsi="Times New Roman"/>
                 <w:color w:val="000000"/>
                 <w:sz w:val="24"/>
                 <w:szCs w:val="24"/>
@@ -2610,16 +2243,16 @@
           <w:tcPr>
             <w:tcW w:w="3696" w:type="dxa"/>
             <w:tcBorders>
-              <w:top w:val="single" w:sz="2" w:space="0" w:color="000000"/>
-              <w:left w:val="single" w:sz="2" w:space="0" w:color="000000"/>
-              <w:bottom w:val="single" w:sz="2" w:space="0" w:color="000000"/>
-              <w:right w:val="single" w:sz="2" w:space="0" w:color="000000"/>
-              <w:insideH w:val="single" w:sz="2" w:space="0" w:color="000000"/>
-              <w:insideV w:val="single" w:sz="2" w:space="0" w:color="000000"/>
+              <w:top w:val="single" w:sz="2" w:space="0" w:color="000001"/>
+              <w:left w:val="single" w:sz="2" w:space="0" w:color="000001"/>
+              <w:bottom w:val="single" w:sz="2" w:space="0" w:color="000001"/>
+              <w:right w:val="single" w:sz="2" w:space="0" w:color="000001"/>
+              <w:insideH w:val="single" w:sz="2" w:space="0" w:color="000001"/>
+              <w:insideV w:val="single" w:sz="2" w:space="0" w:color="000001"/>
             </w:tcBorders>
             <w:shd w:fill="auto" w:val="clear"/>
             <w:tcMar>
-              <w:left w:w="54" w:type="dxa"/>
+              <w:left w:w="51" w:type="dxa"/>
             </w:tcMar>
           </w:tcPr>
           <w:p>
@@ -2673,7 +2306,7 @@
         <w:tblInd w:w="0" w:type="dxa"/>
         <w:tblCellMar>
           <w:top w:w="0" w:type="dxa"/>
-          <w:left w:w="108" w:type="dxa"/>
+          <w:left w:w="113" w:type="dxa"/>
           <w:bottom w:w="0" w:type="dxa"/>
           <w:right w:w="108" w:type="dxa"/>
         </w:tblCellMar>
@@ -2681,7 +2314,7 @@
       </w:tblPr>
       <w:tblGrid>
         <w:gridCol w:w="6083"/>
-        <w:gridCol w:w="5003"/>
+        <w:gridCol w:w="5004"/>
       </w:tblGrid>
       <w:tr>
         <w:trPr/>
@@ -2714,9 +2347,10 @@
         </w:tc>
         <w:tc>
           <w:tcPr>
-            <w:tcW w:w="5003" w:type="dxa"/>
+            <w:tcW w:w="5004" w:type="dxa"/>
             <w:tcBorders>
               <w:top w:val="nil"/>
+              <w:left w:val="nil"/>
               <w:right w:val="nil"/>
               <w:insideV w:val="nil"/>
             </w:tcBorders>
@@ -2767,7 +2401,6 @@
             </w:pPr>
             <w:r>
               <w:rPr>
-                <w:rFonts w:ascii="Times New Roman" w:hAnsi="Times New Roman"/>
                 <w:color w:val="000000"/>
                 <w:sz w:val="24"/>
                 <w:szCs w:val="24"/>
@@ -2777,7 +2410,6 @@
             </w:r>
             <w:r>
               <w:rPr>
-                <w:rFonts w:ascii="Times New Roman" w:hAnsi="Times New Roman"/>
                 <w:color w:val="000000"/>
                 <w:sz w:val="24"/>
                 <w:szCs w:val="24"/>
@@ -2789,8 +2421,9 @@
         </w:tc>
         <w:tc>
           <w:tcPr>
-            <w:tcW w:w="5003" w:type="dxa"/>
+            <w:tcW w:w="5004" w:type="dxa"/>
             <w:tcBorders>
+              <w:left w:val="nil"/>
               <w:right w:val="nil"/>
               <w:insideV w:val="nil"/>
             </w:tcBorders>
@@ -2837,7 +2470,6 @@
             </w:pPr>
             <w:r>
               <w:rPr>
-                <w:rFonts w:ascii="Times New Roman" w:hAnsi="Times New Roman"/>
                 <w:color w:val="000000"/>
                 <w:sz w:val="24"/>
                 <w:szCs w:val="24"/>
@@ -2849,8 +2481,9 @@
         </w:tc>
         <w:tc>
           <w:tcPr>
-            <w:tcW w:w="5003" w:type="dxa"/>
+            <w:tcW w:w="5004" w:type="dxa"/>
             <w:tcBorders>
+              <w:left w:val="nil"/>
               <w:right w:val="nil"/>
               <w:insideV w:val="nil"/>
             </w:tcBorders>
@@ -2897,9 +2530,10 @@
         </w:tc>
         <w:tc>
           <w:tcPr>
-            <w:tcW w:w="5003" w:type="dxa"/>
+            <w:tcW w:w="5004" w:type="dxa"/>
             <w:tcBorders>
               <w:top w:val="nil"/>
+              <w:left w:val="nil"/>
               <w:right w:val="nil"/>
               <w:insideV w:val="nil"/>
             </w:tcBorders>
@@ -2993,7 +2627,14 @@
           <w:b/>
           <w:bCs/>
         </w:rPr>
-        <w:t>No index entries found</w:t>
+        <w:t>No index entries foun</w:t>
+      </w:r>
+      <w:r>
+        <w:rPr>
+          <w:b/>
+          <w:bCs/>
+        </w:rPr>
+        <w:t>d</w:t>
       </w:r>
       <w:r>
         <w:fldChar w:fldCharType="end"/>
@@ -3001,6 +2642,21 @@
     </w:p>
     <w:p>
       <w:pPr>
+        <w:sectPr>
+          <w:headerReference w:type="default" r:id="rId6"/>
+          <w:footerReference w:type="default" r:id="rId7"/>
+          <w:type w:val="nextPage"/>
+          <w:pgSz w:w="12240" w:h="15840"/>
+          <w:pgMar w:left="1440" w:right="1440" w:header="720" w:top="1440" w:footer="720" w:bottom="1440" w:gutter="0"/>
+          <w:pgNumType w:fmt="decimal"/>
+          <w:formProt w:val="false"/>
+          <w:textDirection w:val="lrTb"/>
+          <w:docGrid w:type="default" w:linePitch="360" w:charSpace="4294961151"/>
+        </w:sectPr>
+      </w:pPr>
+    </w:p>
+    <w:p>
+      <w:pPr>
         <w:pStyle w:val="Normal"/>
         <w:rPr/>
       </w:pPr>
@@ -3017,17 +2673,30 @@
         <w:rPr/>
       </w:r>
     </w:p>
+    <w:p>
+      <w:pPr>
+        <w:pStyle w:val="Normal"/>
+        <w:rPr/>
+      </w:pPr>
+      <w:r>
+        <w:rPr/>
+      </w:r>
+    </w:p>
+    <w:p>
+      <w:pPr>
+        <w:pStyle w:val="Normal"/>
+        <w:rPr/>
+      </w:pPr>
+      <w:r>
+        <w:rPr/>
+      </w:r>
+    </w:p>
     <w:sectPr>
-      <w:headerReference w:type="default" r:id="rId6"/>
-      <w:headerReference w:type="first" r:id="rId7"/>
-      <w:footerReference w:type="default" r:id="rId8"/>
-      <w:footerReference w:type="first" r:id="rId9"/>
-      <w:type w:val="nextPage"/>
+      <w:type w:val="continuous"/>
       <w:pgSz w:w="12240" w:h="15840"/>
       <w:pgMar w:left="1440" w:right="1440" w:header="720" w:top="1440" w:footer="720" w:bottom="1440" w:gutter="0"/>
-      <w:pgNumType w:fmt="decimal"/>
+      <w:cols w:num="2" w:space="0" w:equalWidth="true" w:sep="false"/>
       <w:formProt w:val="false"/>
-      <w:titlePg/>
       <w:textDirection w:val="lrTb"/>
       <w:docGrid w:type="default" w:linePitch="360" w:charSpace="4294961151"/>
     </w:sectPr>
@@ -3043,7 +2712,7 @@
         <w:docPartGallery w:val="Page Numbers (Bottom of Page)"/>
         <w:docPartUnique w:val="true"/>
       </w:docPartObj>
-      <w:id w:val="439206517"/>
+      <w:id w:val="1069569270"/>
     </w:sdtPr>
     <w:sdtContent>
       <w:p>
@@ -3068,7 +2737,7 @@
           <w:fldChar w:fldCharType="separate"/>
         </w:r>
         <w:r>
-          <w:t>9</w:t>
+          <w:t>11</w:t>
         </w:r>
         <w:r>
           <w:fldChar w:fldCharType="end"/>
@@ -3097,7 +2766,7 @@
         <w:docPartGallery w:val="Page Numbers (Bottom of Page)"/>
         <w:docPartUnique w:val="true"/>
       </w:docPartObj>
-      <w:id w:val="351131915"/>
+      <w:id w:val="503147525"/>
     </w:sdtPr>
     <w:sdtContent>
       <w:p>
@@ -3122,7 +2791,7 @@
           <w:fldChar w:fldCharType="separate"/>
         </w:r>
         <w:r>
-          <w:t>9</w:t>
+          <w:t>11</w:t>
         </w:r>
         <w:r>
           <w:fldChar w:fldCharType="end"/>
@@ -3130,31 +2799,6 @@
       </w:p>
     </w:sdtContent>
   </w:sdt>
-  <w:p>
-    <w:pPr>
-      <w:pStyle w:val="Footer"/>
-      <w:shd w:val="clear" w:color="auto" w:fill="4472C4" w:themeFill="accent5"/>
-      <w:rPr/>
-    </w:pPr>
-    <w:r>
-      <w:rPr/>
-    </w:r>
-  </w:p>
-</w:ftr>
-</file>
-
-<file path=word/footer3.xml><?xml version="1.0" encoding="utf-8"?>
-<w:ftr xmlns:o="urn:schemas-microsoft-com:office:office" xmlns:r="http://schemas.openxmlformats.org/officeDocument/2006/relationships" xmlns:v="urn:schemas-microsoft-com:vml" xmlns:w="http://schemas.openxmlformats.org/wordprocessingml/2006/main" xmlns:w10="urn:schemas-microsoft-com:office:word" xmlns:wp="http://schemas.openxmlformats.org/drawingml/2006/wordprocessingDrawing" xmlns:wps="http://schemas.microsoft.com/office/word/2010/wordprocessingShape" xmlns:wpg="http://schemas.microsoft.com/office/word/2010/wordprocessingGroup" xmlns:mc="http://schemas.openxmlformats.org/markup-compatibility/2006" xmlns:wp14="http://schemas.microsoft.com/office/word/2010/wordprocessingDrawing" xmlns:w14="http://schemas.microsoft.com/office/word/2010/wordml" mc:Ignorable="w14 wp14">
-  <w:p>
-    <w:pPr>
-      <w:pStyle w:val="Footer"/>
-      <w:shd w:val="clear" w:color="auto" w:fill="4472C4" w:themeFill="accent5"/>
-      <w:rPr/>
-    </w:pPr>
-    <w:r>
-      <w:rPr/>
-    </w:r>
-  </w:p>
   <w:p>
     <w:pPr>
       <w:pStyle w:val="Footer"/>
@@ -3176,7 +2820,7 @@
         <w:docPartGallery w:val="Page Numbers (Top of Page)"/>
         <w:docPartUnique w:val="true"/>
       </w:docPartObj>
-      <w:id w:val="1286955028"/>
+      <w:id w:val="723157790"/>
     </w:sdtPr>
     <w:sdtContent>
       <w:p>
@@ -3201,24 +2845,24 @@
           <w:fldChar w:fldCharType="separate"/>
         </w:r>
         <w:r>
-          <w:t>9</w:t>
+          <w:t>11</w:t>
         </w:r>
         <w:r>
           <w:fldChar w:fldCharType="end"/>
         </w:r>
       </w:p>
+      <w:p>
+        <w:pPr>
+          <w:pStyle w:val="Header"/>
+          <w:shd w:val="clear" w:color="auto" w:fill="4472C4" w:themeFill="accent5"/>
+          <w:rPr/>
+        </w:pPr>
+        <w:r>
+          <w:rPr/>
+        </w:r>
+      </w:p>
     </w:sdtContent>
   </w:sdt>
-  <w:p>
-    <w:pPr>
-      <w:pStyle w:val="Header"/>
-      <w:shd w:val="clear" w:color="auto" w:fill="4472C4" w:themeFill="accent5"/>
-      <w:rPr/>
-    </w:pPr>
-    <w:r>
-      <w:rPr/>
-    </w:r>
-  </w:p>
 </w:hdr>
 </file>
 
@@ -3230,7 +2874,7 @@
         <w:docPartGallery w:val="Page Numbers (Top of Page)"/>
         <w:docPartUnique w:val="true"/>
       </w:docPartObj>
-      <w:id w:val="786564930"/>
+      <w:id w:val="1768499954"/>
     </w:sdtPr>
     <w:sdtContent>
       <w:p>
@@ -3255,49 +2899,24 @@
           <w:fldChar w:fldCharType="separate"/>
         </w:r>
         <w:r>
-          <w:t>9</w:t>
+          <w:t>11</w:t>
         </w:r>
         <w:r>
           <w:fldChar w:fldCharType="end"/>
         </w:r>
       </w:p>
+      <w:p>
+        <w:pPr>
+          <w:pStyle w:val="Header"/>
+          <w:shd w:val="clear" w:color="auto" w:fill="4472C4" w:themeFill="accent5"/>
+          <w:rPr/>
+        </w:pPr>
+        <w:r>
+          <w:rPr/>
+        </w:r>
+      </w:p>
     </w:sdtContent>
   </w:sdt>
-  <w:p>
-    <w:pPr>
-      <w:pStyle w:val="Header"/>
-      <w:shd w:val="clear" w:color="auto" w:fill="4472C4" w:themeFill="accent5"/>
-      <w:rPr/>
-    </w:pPr>
-    <w:r>
-      <w:rPr/>
-    </w:r>
-  </w:p>
-</w:hdr>
-</file>
-
-<file path=word/header3.xml><?xml version="1.0" encoding="utf-8"?>
-<w:hdr xmlns:o="urn:schemas-microsoft-com:office:office" xmlns:r="http://schemas.openxmlformats.org/officeDocument/2006/relationships" xmlns:v="urn:schemas-microsoft-com:vml" xmlns:w="http://schemas.openxmlformats.org/wordprocessingml/2006/main" xmlns:w10="urn:schemas-microsoft-com:office:word" xmlns:wp="http://schemas.openxmlformats.org/drawingml/2006/wordprocessingDrawing" xmlns:wps="http://schemas.microsoft.com/office/word/2010/wordprocessingShape" xmlns:wpg="http://schemas.microsoft.com/office/word/2010/wordprocessingGroup" xmlns:mc="http://schemas.openxmlformats.org/markup-compatibility/2006" xmlns:wp14="http://schemas.microsoft.com/office/word/2010/wordprocessingDrawing" xmlns:w14="http://schemas.microsoft.com/office/word/2010/wordml" mc:Ignorable="w14 wp14">
-  <w:p>
-    <w:pPr>
-      <w:pStyle w:val="Header"/>
-      <w:shd w:val="clear" w:color="auto" w:fill="4472C4" w:themeFill="accent5"/>
-      <w:rPr/>
-    </w:pPr>
-    <w:r>
-      <w:rPr/>
-    </w:r>
-  </w:p>
-  <w:p>
-    <w:pPr>
-      <w:pStyle w:val="Header"/>
-      <w:shd w:val="clear" w:color="auto" w:fill="4472C4" w:themeFill="accent5"/>
-      <w:rPr/>
-    </w:pPr>
-    <w:r>
-      <w:rPr/>
-    </w:r>
-  </w:p>
 </w:hdr>
 </file>
 
@@ -3306,7 +2925,7 @@
   <w:docDefaults>
     <w:rPrDefault>
       <w:rPr>
-        <w:rFonts w:ascii="Calibri" w:hAnsi="Calibri" w:eastAsia="Calibri" w:cs="Arial" w:asciiTheme="minorHAnsi" w:cstheme="minorBidi" w:eastAsiaTheme="minorHAnsi" w:hAnsiTheme="minorHAnsi"/>
+        <w:rFonts w:ascii="Calibri" w:hAnsi="Calibri" w:eastAsia="Calibri" w:cs="" w:asciiTheme="minorHAnsi" w:cstheme="minorBidi" w:eastAsiaTheme="minorHAnsi" w:hAnsiTheme="minorHAnsi"/>
         <w:szCs w:val="22"/>
         <w:lang w:val="en-US" w:eastAsia="en-US" w:bidi="ar-SA"/>
       </w:rPr>
@@ -3701,8 +3320,8 @@
       <w:jc w:val="left"/>
     </w:pPr>
     <w:rPr>
-      <w:rFonts w:ascii="Times New Roman" w:hAnsi="Times New Roman" w:eastAsia="Calibri" w:cs="Arial" w:cstheme="minorBidi" w:eastAsiaTheme="minorHAnsi"/>
-      <w:color w:val="auto"/>
+      <w:rFonts w:ascii="Times New Roman" w:hAnsi="Times New Roman" w:eastAsia="Calibri" w:cs="" w:cstheme="minorBidi" w:eastAsiaTheme="minorHAnsi"/>
+      <w:color w:val="00000A"/>
       <w:sz w:val="24"/>
       <w:szCs w:val="22"/>
       <w:lang w:val="en-US" w:eastAsia="en-US" w:bidi="ar-SA"/>
@@ -3723,7 +3342,7 @@
       <w:outlineLvl w:val="0"/>
     </w:pPr>
     <w:rPr>
-      <w:rFonts w:eastAsia="新細明體" w:cs="Times New Roman" w:cstheme="majorBidi" w:eastAsiaTheme="majorEastAsia"/>
+      <w:rFonts w:eastAsia="" w:cs="" w:cstheme="majorBidi" w:eastAsiaTheme="majorEastAsia"/>
       <w:b/>
       <w:color w:val="002060"/>
       <w:sz w:val="40"/>
@@ -3747,7 +3366,7 @@
       <w:outlineLvl w:val="1"/>
     </w:pPr>
     <w:rPr>
-      <w:rFonts w:eastAsia="新細明體" w:cs="Times New Roman" w:cstheme="majorBidi" w:eastAsiaTheme="majorEastAsia"/>
+      <w:rFonts w:eastAsia="" w:cs="" w:cstheme="majorBidi" w:eastAsiaTheme="majorEastAsia"/>
       <w:b/>
       <w:i/>
       <w:color w:val="002060"/>
@@ -3771,7 +3390,7 @@
       <w:outlineLvl w:val="2"/>
     </w:pPr>
     <w:rPr>
-      <w:rFonts w:eastAsia="新細明體" w:cs="Times New Roman" w:cstheme="majorBidi" w:eastAsiaTheme="majorEastAsia"/>
+      <w:rFonts w:eastAsia="" w:cs="" w:cstheme="majorBidi" w:eastAsiaTheme="majorEastAsia"/>
       <w:i/>
       <w:color w:val="002060"/>
       <w:sz w:val="32"/>
@@ -3794,7 +3413,7 @@
     <w:qFormat/>
     <w:rsid w:val="00df0299"/>
     <w:rPr>
-      <w:rFonts w:ascii="Times New Roman" w:hAnsi="Times New Roman" w:eastAsia="新細明體" w:cs="Times New Roman" w:cstheme="majorBidi" w:eastAsiaTheme="majorEastAsia"/>
+      <w:rFonts w:ascii="Times New Roman" w:hAnsi="Times New Roman" w:eastAsia="" w:cs="" w:cstheme="majorBidi" w:eastAsiaTheme="majorEastAsia"/>
       <w:b/>
       <w:color w:val="002060"/>
       <w:sz w:val="40"/>
@@ -3810,7 +3429,7 @@
     <w:qFormat/>
     <w:rsid w:val="00df0299"/>
     <w:rPr>
-      <w:rFonts w:ascii="Times New Roman" w:hAnsi="Times New Roman" w:eastAsia="新細明體" w:cs="Times New Roman" w:cstheme="majorBidi" w:eastAsiaTheme="majorEastAsia"/>
+      <w:rFonts w:ascii="Times New Roman" w:hAnsi="Times New Roman" w:eastAsia="" w:cs="" w:cstheme="majorBidi" w:eastAsiaTheme="majorEastAsia"/>
       <w:b/>
       <w:i/>
       <w:color w:val="002060"/>
@@ -3826,7 +3445,7 @@
     <w:qFormat/>
     <w:rsid w:val="0041242e"/>
     <w:rPr>
-      <w:rFonts w:ascii="Times New Roman" w:hAnsi="Times New Roman" w:eastAsia="新細明體" w:cs="Times New Roman" w:cstheme="majorBidi" w:eastAsiaTheme="majorEastAsia"/>
+      <w:rFonts w:ascii="Times New Roman" w:hAnsi="Times New Roman" w:eastAsia="" w:cs="" w:cstheme="majorBidi" w:eastAsiaTheme="majorEastAsia"/>
       <w:b/>
       <w:color w:val="990000"/>
       <w:spacing w:val="0"/>
@@ -3843,7 +3462,7 @@
     <w:qFormat/>
     <w:rsid w:val="0041242e"/>
     <w:rPr>
-      <w:rFonts w:ascii="Times New Roman" w:hAnsi="Times New Roman" w:eastAsia="新細明體" w:eastAsiaTheme="minorEastAsia"/>
+      <w:rFonts w:ascii="Times New Roman" w:hAnsi="Times New Roman" w:eastAsia="" w:eastAsiaTheme="minorEastAsia"/>
       <w:color w:val="990000"/>
       <w:spacing w:val="15"/>
     </w:rPr>
@@ -3891,7 +3510,7 @@
     <w:qFormat/>
     <w:rsid w:val="00df0299"/>
     <w:rPr>
-      <w:rFonts w:ascii="Times New Roman" w:hAnsi="Times New Roman" w:eastAsia="新細明體" w:cs="Times New Roman" w:cstheme="majorBidi" w:eastAsiaTheme="majorEastAsia"/>
+      <w:rFonts w:ascii="Times New Roman" w:hAnsi="Times New Roman" w:eastAsia="" w:cs="" w:cstheme="majorBidi" w:eastAsiaTheme="majorEastAsia"/>
       <w:i/>
       <w:color w:val="002060"/>
       <w:sz w:val="32"/>
@@ -3974,7 +3593,7 @@
       <w:contextualSpacing/>
     </w:pPr>
     <w:rPr>
-      <w:rFonts w:eastAsia="新細明體" w:cs="Times New Roman" w:cstheme="majorBidi" w:eastAsiaTheme="majorEastAsia"/>
+      <w:rFonts w:eastAsia="" w:cs="" w:cstheme="majorBidi" w:eastAsiaTheme="majorEastAsia"/>
       <w:b/>
       <w:color w:val="990000"/>
       <w:spacing w:val="0"/>
@@ -3993,7 +3612,7 @@
     <w:rsid w:val="0041242e"/>
     <w:pPr/>
     <w:rPr>
-      <w:rFonts w:eastAsia="新細明體" w:eastAsiaTheme="minorEastAsia"/>
+      <w:rFonts w:eastAsia="" w:eastAsiaTheme="minorEastAsia"/>
       <w:color w:val="990000"/>
       <w:spacing w:val="15"/>
       <w:sz w:val="22"/>

</xml_diff>

<commit_message>
Updated Manual for student Swipe
</commit_message>
<xml_diff>
--- a/Manual/StudentLoginTechnicalManul.docx
+++ b/Manual/StudentLoginTechnicalManul.docx
@@ -325,7 +325,7 @@
           <w:docPartGallery w:val="Table of Contents"/>
           <w:docPartUnique w:val="true"/>
         </w:docPartObj>
-        <w:id w:val="1694461282"/>
+        <w:id w:val="1448926611"/>
       </w:sdtPr>
       <w:sdtContent>
         <w:p>
@@ -1026,7 +1026,7 @@
         <w:tblInd w:w="0" w:type="dxa"/>
         <w:tblCellMar>
           <w:top w:w="0" w:type="dxa"/>
-          <w:left w:w="113" w:type="dxa"/>
+          <w:left w:w="118" w:type="dxa"/>
           <w:bottom w:w="0" w:type="dxa"/>
           <w:right w:w="108" w:type="dxa"/>
         </w:tblCellMar>
@@ -1286,7 +1286,7 @@
         </w:tblBorders>
         <w:tblCellMar>
           <w:top w:w="55" w:type="dxa"/>
-          <w:left w:w="51" w:type="dxa"/>
+          <w:left w:w="48" w:type="dxa"/>
           <w:bottom w:w="55" w:type="dxa"/>
           <w:right w:w="55" w:type="dxa"/>
         </w:tblCellMar>
@@ -1308,7 +1308,7 @@
             </w:tcBorders>
             <w:shd w:fill="auto" w:val="clear"/>
             <w:tcMar>
-              <w:left w:w="51" w:type="dxa"/>
+              <w:left w:w="48" w:type="dxa"/>
             </w:tcMar>
           </w:tcPr>
           <w:p>
@@ -1354,17 +1354,14 @@
             </w:tcBorders>
             <w:shd w:fill="auto" w:val="clear"/>
             <w:tcMar>
-              <w:left w:w="51" w:type="dxa"/>
+              <w:left w:w="48" w:type="dxa"/>
             </w:tcMar>
           </w:tcPr>
           <w:p>
             <w:pPr>
               <w:pStyle w:val="Normal"/>
               <w:spacing w:lineRule="auto" w:line="240"/>
-              <w:rPr>
-                <w:sz w:val="24"/>
-                <w:szCs w:val="24"/>
-              </w:rPr>
+              <w:rPr/>
             </w:pPr>
             <w:r>
               <w:rPr>
@@ -1373,7 +1370,34 @@
                 <w:szCs w:val="24"/>
                 <w:highlight w:val="white"/>
               </w:rPr>
-              <w:t>This method returns the time the user swiped in using the 24 hour clock. First it accesses the date using built in classes then the date is taken through a while loop where the unwanted 12:00:00 AM is removed by going through the string, putting each character in a temporary string, and stops once it reaches a space character in the string. The try and catch are their for extra protection just in case there a chance that the while loop exceeds the length of the string some how.</w:t>
+              <w:t xml:space="preserve">This method returns the </w:t>
+            </w:r>
+            <w:r>
+              <w:rPr>
+                <w:color w:val="000000"/>
+                <w:sz w:val="24"/>
+                <w:szCs w:val="24"/>
+                <w:highlight w:val="white"/>
+              </w:rPr>
+              <w:t>day, month, and year</w:t>
+            </w:r>
+            <w:r>
+              <w:rPr>
+                <w:color w:val="000000"/>
+                <w:sz w:val="24"/>
+                <w:szCs w:val="24"/>
+                <w:highlight w:val="white"/>
+              </w:rPr>
+              <w:t xml:space="preserve"> the user swiped in using </w:t>
+            </w:r>
+            <w:r>
+              <w:rPr>
+                <w:color w:val="000000"/>
+                <w:sz w:val="24"/>
+                <w:szCs w:val="24"/>
+                <w:highlight w:val="white"/>
+              </w:rPr>
+              <w:t>built in classes and then converting the date to the form used in the database using the built in replace class.</w:t>
             </w:r>
           </w:p>
         </w:tc>
@@ -1391,7 +1415,7 @@
             </w:tcBorders>
             <w:shd w:fill="auto" w:val="clear"/>
             <w:tcMar>
-              <w:left w:w="51" w:type="dxa"/>
+              <w:left w:w="48" w:type="dxa"/>
             </w:tcMar>
           </w:tcPr>
           <w:p>
@@ -1427,7 +1451,7 @@
             </w:tcBorders>
             <w:shd w:fill="auto" w:val="clear"/>
             <w:tcMar>
-              <w:left w:w="51" w:type="dxa"/>
+              <w:left w:w="48" w:type="dxa"/>
             </w:tcMar>
           </w:tcPr>
           <w:p>
@@ -1464,7 +1488,7 @@
             </w:tcBorders>
             <w:shd w:fill="auto" w:val="clear"/>
             <w:tcMar>
-              <w:left w:w="51" w:type="dxa"/>
+              <w:left w:w="48" w:type="dxa"/>
             </w:tcMar>
           </w:tcPr>
           <w:p>
@@ -1500,7 +1524,7 @@
             </w:tcBorders>
             <w:shd w:fill="auto" w:val="clear"/>
             <w:tcMar>
-              <w:left w:w="51" w:type="dxa"/>
+              <w:left w:w="48" w:type="dxa"/>
             </w:tcMar>
           </w:tcPr>
           <w:p>
@@ -1539,7 +1563,7 @@
             </w:tcBorders>
             <w:shd w:fill="auto" w:val="clear"/>
             <w:tcMar>
-              <w:left w:w="51" w:type="dxa"/>
+              <w:left w:w="48" w:type="dxa"/>
             </w:tcMar>
           </w:tcPr>
           <w:p>
@@ -1575,7 +1599,7 @@
             </w:tcBorders>
             <w:shd w:fill="auto" w:val="clear"/>
             <w:tcMar>
-              <w:left w:w="51" w:type="dxa"/>
+              <w:left w:w="48" w:type="dxa"/>
             </w:tcMar>
           </w:tcPr>
           <w:p>
@@ -1614,7 +1638,7 @@
             </w:tcBorders>
             <w:shd w:fill="auto" w:val="clear"/>
             <w:tcMar>
-              <w:left w:w="51" w:type="dxa"/>
+              <w:left w:w="48" w:type="dxa"/>
             </w:tcMar>
           </w:tcPr>
           <w:p>
@@ -1650,7 +1674,7 @@
             </w:tcBorders>
             <w:shd w:fill="auto" w:val="clear"/>
             <w:tcMar>
-              <w:left w:w="51" w:type="dxa"/>
+              <w:left w:w="48" w:type="dxa"/>
             </w:tcMar>
           </w:tcPr>
           <w:p>
@@ -1714,7 +1738,7 @@
         </w:tblBorders>
         <w:tblCellMar>
           <w:top w:w="55" w:type="dxa"/>
-          <w:left w:w="51" w:type="dxa"/>
+          <w:left w:w="48" w:type="dxa"/>
           <w:bottom w:w="55" w:type="dxa"/>
           <w:right w:w="55" w:type="dxa"/>
         </w:tblCellMar>
@@ -1736,7 +1760,7 @@
             </w:tcBorders>
             <w:shd w:fill="auto" w:val="clear"/>
             <w:tcMar>
-              <w:left w:w="51" w:type="dxa"/>
+              <w:left w:w="48" w:type="dxa"/>
             </w:tcMar>
           </w:tcPr>
           <w:p>
@@ -1772,7 +1796,7 @@
             </w:tcBorders>
             <w:shd w:fill="auto" w:val="clear"/>
             <w:tcMar>
-              <w:left w:w="51" w:type="dxa"/>
+              <w:left w:w="48" w:type="dxa"/>
             </w:tcMar>
           </w:tcPr>
           <w:p>
@@ -1829,22 +1853,22 @@
         <w:tblInd w:w="0" w:type="dxa"/>
         <w:tblCellMar>
           <w:top w:w="0" w:type="dxa"/>
-          <w:left w:w="113" w:type="dxa"/>
+          <w:left w:w="118" w:type="dxa"/>
           <w:bottom w:w="0" w:type="dxa"/>
           <w:right w:w="108" w:type="dxa"/>
         </w:tblCellMar>
         <w:tblLook w:firstRow="1" w:noVBand="1" w:lastRow="0" w:firstColumn="1" w:lastColumn="0" w:noHBand="0" w:val="04a0"/>
       </w:tblPr>
       <w:tblGrid>
-        <w:gridCol w:w="2103"/>
+        <w:gridCol w:w="2102"/>
         <w:gridCol w:w="2479"/>
-        <w:gridCol w:w="6362"/>
+        <w:gridCol w:w="6363"/>
       </w:tblGrid>
       <w:tr>
         <w:trPr/>
         <w:tc>
           <w:tcPr>
-            <w:tcW w:w="2103" w:type="dxa"/>
+            <w:tcW w:w="2102" w:type="dxa"/>
             <w:tcBorders>
               <w:top w:val="nil"/>
               <w:left w:val="nil"/>
@@ -1877,7 +1901,7 @@
             </w:tcBorders>
             <w:shd w:fill="auto" w:val="clear"/>
             <w:tcMar>
-              <w:left w:w="98" w:type="dxa"/>
+              <w:left w:w="93" w:type="dxa"/>
             </w:tcMar>
           </w:tcPr>
           <w:p>
@@ -1900,7 +1924,7 @@
         </w:tc>
         <w:tc>
           <w:tcPr>
-            <w:tcW w:w="6362" w:type="dxa"/>
+            <w:tcW w:w="6363" w:type="dxa"/>
             <w:tcBorders>
               <w:top w:val="nil"/>
               <w:left w:val="nil"/>
@@ -1935,7 +1959,7 @@
         <w:trPr/>
         <w:tc>
           <w:tcPr>
-            <w:tcW w:w="2103" w:type="dxa"/>
+            <w:tcW w:w="2102" w:type="dxa"/>
             <w:tcBorders>
               <w:left w:val="nil"/>
             </w:tcBorders>
@@ -1959,7 +1983,7 @@
             <w:tcBorders/>
             <w:shd w:fill="auto" w:val="clear"/>
             <w:tcMar>
-              <w:left w:w="98" w:type="dxa"/>
+              <w:left w:w="93" w:type="dxa"/>
             </w:tcMar>
           </w:tcPr>
           <w:p>
@@ -1986,7 +2010,7 @@
         </w:tc>
         <w:tc>
           <w:tcPr>
-            <w:tcW w:w="6362" w:type="dxa"/>
+            <w:tcW w:w="6363" w:type="dxa"/>
             <w:tcBorders>
               <w:left w:val="nil"/>
               <w:right w:val="nil"/>
@@ -2016,7 +2040,7 @@
         </w:trPr>
         <w:tc>
           <w:tcPr>
-            <w:tcW w:w="2103" w:type="dxa"/>
+            <w:tcW w:w="2102" w:type="dxa"/>
             <w:tcBorders>
               <w:top w:val="nil"/>
               <w:left w:val="nil"/>
@@ -2047,7 +2071,7 @@
             </w:tcBorders>
             <w:shd w:fill="auto" w:val="clear"/>
             <w:tcMar>
-              <w:left w:w="98" w:type="dxa"/>
+              <w:left w:w="93" w:type="dxa"/>
             </w:tcMar>
           </w:tcPr>
           <w:p>
@@ -2074,7 +2098,7 @@
         </w:tc>
         <w:tc>
           <w:tcPr>
-            <w:tcW w:w="6362" w:type="dxa"/>
+            <w:tcW w:w="6363" w:type="dxa"/>
             <w:tcBorders>
               <w:top w:val="nil"/>
               <w:left w:val="nil"/>
@@ -2167,7 +2191,7 @@
         </w:tblBorders>
         <w:tblCellMar>
           <w:top w:w="55" w:type="dxa"/>
-          <w:left w:w="51" w:type="dxa"/>
+          <w:left w:w="48" w:type="dxa"/>
           <w:bottom w:w="55" w:type="dxa"/>
           <w:right w:w="55" w:type="dxa"/>
         </w:tblCellMar>
@@ -2190,7 +2214,7 @@
             </w:tcBorders>
             <w:shd w:fill="auto" w:val="clear"/>
             <w:tcMar>
-              <w:left w:w="51" w:type="dxa"/>
+              <w:left w:w="48" w:type="dxa"/>
             </w:tcMar>
           </w:tcPr>
           <w:p>
@@ -2215,7 +2239,7 @@
             </w:tcBorders>
             <w:shd w:fill="auto" w:val="clear"/>
             <w:tcMar>
-              <w:left w:w="51" w:type="dxa"/>
+              <w:left w:w="48" w:type="dxa"/>
             </w:tcMar>
           </w:tcPr>
           <w:p>
@@ -2252,7 +2276,7 @@
             </w:tcBorders>
             <w:shd w:fill="auto" w:val="clear"/>
             <w:tcMar>
-              <w:left w:w="51" w:type="dxa"/>
+              <w:left w:w="48" w:type="dxa"/>
             </w:tcMar>
           </w:tcPr>
           <w:p>
@@ -2306,7 +2330,7 @@
         <w:tblInd w:w="0" w:type="dxa"/>
         <w:tblCellMar>
           <w:top w:w="0" w:type="dxa"/>
-          <w:left w:w="113" w:type="dxa"/>
+          <w:left w:w="118" w:type="dxa"/>
           <w:bottom w:w="0" w:type="dxa"/>
           <w:right w:w="108" w:type="dxa"/>
         </w:tblCellMar>
@@ -2691,6 +2715,24 @@
         <w:rPr/>
       </w:r>
     </w:p>
+    <w:p>
+      <w:pPr>
+        <w:pStyle w:val="Normal"/>
+        <w:rPr/>
+      </w:pPr>
+      <w:r>
+        <w:rPr/>
+      </w:r>
+    </w:p>
+    <w:p>
+      <w:pPr>
+        <w:pStyle w:val="Normal"/>
+        <w:rPr/>
+      </w:pPr>
+      <w:r>
+        <w:rPr/>
+      </w:r>
+    </w:p>
     <w:sectPr>
       <w:type w:val="continuous"/>
       <w:pgSz w:w="12240" w:h="15840"/>
@@ -2712,7 +2754,7 @@
         <w:docPartGallery w:val="Page Numbers (Bottom of Page)"/>
         <w:docPartUnique w:val="true"/>
       </w:docPartObj>
-      <w:id w:val="1069569270"/>
+      <w:id w:val="899268223"/>
     </w:sdtPr>
     <w:sdtContent>
       <w:p>
@@ -2737,7 +2779,7 @@
           <w:fldChar w:fldCharType="separate"/>
         </w:r>
         <w:r>
-          <w:t>11</w:t>
+          <w:t>9</w:t>
         </w:r>
         <w:r>
           <w:fldChar w:fldCharType="end"/>
@@ -2766,7 +2808,7 @@
         <w:docPartGallery w:val="Page Numbers (Bottom of Page)"/>
         <w:docPartUnique w:val="true"/>
       </w:docPartObj>
-      <w:id w:val="503147525"/>
+      <w:id w:val="285223251"/>
     </w:sdtPr>
     <w:sdtContent>
       <w:p>
@@ -2791,7 +2833,7 @@
           <w:fldChar w:fldCharType="separate"/>
         </w:r>
         <w:r>
-          <w:t>11</w:t>
+          <w:t>9</w:t>
         </w:r>
         <w:r>
           <w:fldChar w:fldCharType="end"/>
@@ -2820,7 +2862,7 @@
         <w:docPartGallery w:val="Page Numbers (Top of Page)"/>
         <w:docPartUnique w:val="true"/>
       </w:docPartObj>
-      <w:id w:val="723157790"/>
+      <w:id w:val="1684881355"/>
     </w:sdtPr>
     <w:sdtContent>
       <w:p>
@@ -2845,7 +2887,7 @@
           <w:fldChar w:fldCharType="separate"/>
         </w:r>
         <w:r>
-          <w:t>11</w:t>
+          <w:t>9</w:t>
         </w:r>
         <w:r>
           <w:fldChar w:fldCharType="end"/>
@@ -2874,7 +2916,7 @@
         <w:docPartGallery w:val="Page Numbers (Top of Page)"/>
         <w:docPartUnique w:val="true"/>
       </w:docPartObj>
-      <w:id w:val="1768499954"/>
+      <w:id w:val="1081598900"/>
     </w:sdtPr>
     <w:sdtContent>
       <w:p>
@@ -2899,7 +2941,7 @@
           <w:fldChar w:fldCharType="separate"/>
         </w:r>
         <w:r>
-          <w:t>11</w:t>
+          <w:t>9</w:t>
         </w:r>
         <w:r>
           <w:fldChar w:fldCharType="end"/>

</xml_diff>